<commit_message>
add: added resume for applying Wassernman Recruitment Assistance position
</commit_message>
<xml_diff>
--- a/2023/onCampuseServiceOriented/resumeBase.docx
+++ b/2023/onCampuseServiceOriented/resumeBase.docx
@@ -1,6 +1,6 @@
 
 <file path=word/document.xml><?xml version="1.0" encoding="utf-8"?>
-<w:document xmlns:wpc="http://schemas.microsoft.com/office/word/2010/wordprocessingCanvas" xmlns:cx="http://schemas.microsoft.com/office/drawing/2014/chartex" xmlns:cx1="http://schemas.microsoft.com/office/drawing/2015/9/8/chartex" xmlns:cx2="http://schemas.microsoft.com/office/drawing/2015/10/21/chartex" xmlns:cx3="http://schemas.microsoft.com/office/drawing/2016/5/9/chartex" xmlns:cx4="http://schemas.microsoft.com/office/drawing/2016/5/10/chartex" xmlns:cx5="http://schemas.microsoft.com/office/drawing/2016/5/11/chartex" xmlns:cx6="http://schemas.microsoft.com/office/drawing/2016/5/12/chartex" xmlns:cx7="http://schemas.microsoft.com/office/drawing/2016/5/13/chartex" xmlns:cx8="http://schemas.microsoft.com/office/drawing/2016/5/14/chartex" xmlns:mc="http://schemas.openxmlformats.org/markup-compatibility/2006" xmlns:aink="http://schemas.microsoft.com/office/drawing/2016/ink" xmlns:am3d="http://schemas.microsoft.com/office/drawing/2017/model3d" xmlns:o="urn:schemas-microsoft-com:office:office" xmlns:oel="http://schemas.microsoft.com/office/2019/extlst" xmlns:r="http://schemas.openxmlformats.org/officeDocument/2006/relationships" xmlns:m="http://schemas.openxmlformats.org/officeDocument/2006/math" xmlns:v="urn:schemas-microsoft-com:vml" xmlns:wp14="http://schemas.microsoft.com/office/word/2010/wordprocessingDrawing" xmlns:wp="http://schemas.openxmlformats.org/drawingml/2006/wordprocessingDrawing" xmlns:w10="urn:schemas-microsoft-com:office:word" xmlns:w="http://schemas.openxmlformats.org/wordprocessingml/2006/main" xmlns:w14="http://schemas.microsoft.com/office/word/2010/wordml" xmlns:w15="http://schemas.microsoft.com/office/word/2012/wordml" xmlns:w16cex="http://schemas.microsoft.com/office/word/2018/wordml/cex" xmlns:w16cid="http://schemas.microsoft.com/office/word/2016/wordml/cid" xmlns:w16="http://schemas.microsoft.com/office/word/2018/wordml" xmlns:w16du="http://schemas.microsoft.com/office/word/2023/wordml/word16du" xmlns:w16sdtdh="http://schemas.microsoft.com/office/word/2020/wordml/sdtdatahash" xmlns:w16se="http://schemas.microsoft.com/office/word/2015/wordml/symex" xmlns:wpg="http://schemas.microsoft.com/office/word/2010/wordprocessingGroup" xmlns:wpi="http://schemas.microsoft.com/office/word/2010/wordprocessingInk" xmlns:wne="http://schemas.microsoft.com/office/word/2006/wordml" xmlns:wps="http://schemas.microsoft.com/office/word/2010/wordprocessingShape" mc:Ignorable="w14 w15 w16se w16cid w16 w16cex w16sdtdh wp14">
+<w:document xmlns:wpc="http://schemas.microsoft.com/office/word/2010/wordprocessingCanvas" xmlns:cx="http://schemas.microsoft.com/office/drawing/2014/chartex" xmlns:cx1="http://schemas.microsoft.com/office/drawing/2015/9/8/chartex" xmlns:cx2="http://schemas.microsoft.com/office/drawing/2015/10/21/chartex" xmlns:cx3="http://schemas.microsoft.com/office/drawing/2016/5/9/chartex" xmlns:cx4="http://schemas.microsoft.com/office/drawing/2016/5/10/chartex" xmlns:cx5="http://schemas.microsoft.com/office/drawing/2016/5/11/chartex" xmlns:cx6="http://schemas.microsoft.com/office/drawing/2016/5/12/chartex" xmlns:cx7="http://schemas.microsoft.com/office/drawing/2016/5/13/chartex" xmlns:cx8="http://schemas.microsoft.com/office/drawing/2016/5/14/chartex" xmlns:mc="http://schemas.openxmlformats.org/markup-compatibility/2006" xmlns:aink="http://schemas.microsoft.com/office/drawing/2016/ink" xmlns:am3d="http://schemas.microsoft.com/office/drawing/2017/model3d" xmlns:o="urn:schemas-microsoft-com:office:office" xmlns:oel="http://schemas.microsoft.com/office/2019/extlst" xmlns:r="http://schemas.openxmlformats.org/officeDocument/2006/relationships" xmlns:m="http://schemas.openxmlformats.org/officeDocument/2006/math" xmlns:v="urn:schemas-microsoft-com:vml" xmlns:wp14="http://schemas.microsoft.com/office/word/2010/wordprocessingDrawing" xmlns:wp="http://schemas.openxmlformats.org/drawingml/2006/wordprocessingDrawing" xmlns:w10="urn:schemas-microsoft-com:office:word" xmlns:w="http://schemas.openxmlformats.org/wordprocessingml/2006/main" xmlns:w14="http://schemas.microsoft.com/office/word/2010/wordml" xmlns:w15="http://schemas.microsoft.com/office/word/2012/wordml" xmlns:w16cex="http://schemas.microsoft.com/office/word/2018/wordml/cex" xmlns:w16cid="http://schemas.microsoft.com/office/word/2016/wordml/cid" xmlns:w16="http://schemas.microsoft.com/office/word/2018/wordml" xmlns:w16sdtdh="http://schemas.microsoft.com/office/word/2020/wordml/sdtdatahash" xmlns:w16se="http://schemas.microsoft.com/office/word/2015/wordml/symex" xmlns:wpg="http://schemas.microsoft.com/office/word/2010/wordprocessingGroup" xmlns:wpi="http://schemas.microsoft.com/office/word/2010/wordprocessingInk" xmlns:wne="http://schemas.microsoft.com/office/word/2006/wordml" xmlns:wps="http://schemas.microsoft.com/office/word/2010/wordprocessingShape" mc:Ignorable="w14 w15 w16se w16cid w16 w16cex w16sdtdh wp14">
   <w:background w:color="FFFFFF"/>
   <w:body>
     <w:p>
@@ -2930,6 +2930,15 @@
           <w:szCs w:val="19"/>
         </w:rPr>
         <w:t>Steppingstones Shangha</w:t>
+      </w:r>
+      <w:r>
+        <w:rPr>
+          <w:rFonts w:ascii="Times New Roman" w:hAnsi="Times New Roman" w:cs="Times New Roman"/>
+          <w:b/>
+          <w:sz w:val="19"/>
+          <w:szCs w:val="19"/>
+        </w:rPr>
+        <w:t>i</w:t>
       </w:r>
       <w:r>
         <w:rPr>
@@ -3031,7 +3040,7 @@
 </file>
 
 <file path=word/endnotes.xml><?xml version="1.0" encoding="utf-8"?>
-<w:endnotes xmlns:wpc="http://schemas.microsoft.com/office/word/2010/wordprocessingCanvas" xmlns:cx="http://schemas.microsoft.com/office/drawing/2014/chartex" xmlns:cx1="http://schemas.microsoft.com/office/drawing/2015/9/8/chartex" xmlns:cx2="http://schemas.microsoft.com/office/drawing/2015/10/21/chartex" xmlns:cx3="http://schemas.microsoft.com/office/drawing/2016/5/9/chartex" xmlns:cx4="http://schemas.microsoft.com/office/drawing/2016/5/10/chartex" xmlns:cx5="http://schemas.microsoft.com/office/drawing/2016/5/11/chartex" xmlns:cx6="http://schemas.microsoft.com/office/drawing/2016/5/12/chartex" xmlns:cx7="http://schemas.microsoft.com/office/drawing/2016/5/13/chartex" xmlns:cx8="http://schemas.microsoft.com/office/drawing/2016/5/14/chartex" xmlns:mc="http://schemas.openxmlformats.org/markup-compatibility/2006" xmlns:aink="http://schemas.microsoft.com/office/drawing/2016/ink" xmlns:am3d="http://schemas.microsoft.com/office/drawing/2017/model3d" xmlns:o="urn:schemas-microsoft-com:office:office" xmlns:oel="http://schemas.microsoft.com/office/2019/extlst" xmlns:r="http://schemas.openxmlformats.org/officeDocument/2006/relationships" xmlns:m="http://schemas.openxmlformats.org/officeDocument/2006/math" xmlns:v="urn:schemas-microsoft-com:vml" xmlns:wp14="http://schemas.microsoft.com/office/word/2010/wordprocessingDrawing" xmlns:wp="http://schemas.openxmlformats.org/drawingml/2006/wordprocessingDrawing" xmlns:w10="urn:schemas-microsoft-com:office:word" xmlns:w="http://schemas.openxmlformats.org/wordprocessingml/2006/main" xmlns:w14="http://schemas.microsoft.com/office/word/2010/wordml" xmlns:w15="http://schemas.microsoft.com/office/word/2012/wordml" xmlns:w16cex="http://schemas.microsoft.com/office/word/2018/wordml/cex" xmlns:w16cid="http://schemas.microsoft.com/office/word/2016/wordml/cid" xmlns:w16="http://schemas.microsoft.com/office/word/2018/wordml" xmlns:w16du="http://schemas.microsoft.com/office/word/2023/wordml/word16du" xmlns:w16sdtdh="http://schemas.microsoft.com/office/word/2020/wordml/sdtdatahash" xmlns:w16se="http://schemas.microsoft.com/office/word/2015/wordml/symex" xmlns:wpg="http://schemas.microsoft.com/office/word/2010/wordprocessingGroup" xmlns:wpi="http://schemas.microsoft.com/office/word/2010/wordprocessingInk" xmlns:wne="http://schemas.microsoft.com/office/word/2006/wordml" xmlns:wps="http://schemas.microsoft.com/office/word/2010/wordprocessingShape" mc:Ignorable="w14 w15 w16se w16cid w16 w16cex w16sdtdh wp14">
+<w:endnotes xmlns:wpc="http://schemas.microsoft.com/office/word/2010/wordprocessingCanvas" xmlns:cx="http://schemas.microsoft.com/office/drawing/2014/chartex" xmlns:cx1="http://schemas.microsoft.com/office/drawing/2015/9/8/chartex" xmlns:cx2="http://schemas.microsoft.com/office/drawing/2015/10/21/chartex" xmlns:cx3="http://schemas.microsoft.com/office/drawing/2016/5/9/chartex" xmlns:cx4="http://schemas.microsoft.com/office/drawing/2016/5/10/chartex" xmlns:cx5="http://schemas.microsoft.com/office/drawing/2016/5/11/chartex" xmlns:cx6="http://schemas.microsoft.com/office/drawing/2016/5/12/chartex" xmlns:cx7="http://schemas.microsoft.com/office/drawing/2016/5/13/chartex" xmlns:cx8="http://schemas.microsoft.com/office/drawing/2016/5/14/chartex" xmlns:mc="http://schemas.openxmlformats.org/markup-compatibility/2006" xmlns:aink="http://schemas.microsoft.com/office/drawing/2016/ink" xmlns:am3d="http://schemas.microsoft.com/office/drawing/2017/model3d" xmlns:o="urn:schemas-microsoft-com:office:office" xmlns:oel="http://schemas.microsoft.com/office/2019/extlst" xmlns:r="http://schemas.openxmlformats.org/officeDocument/2006/relationships" xmlns:m="http://schemas.openxmlformats.org/officeDocument/2006/math" xmlns:v="urn:schemas-microsoft-com:vml" xmlns:wp14="http://schemas.microsoft.com/office/word/2010/wordprocessingDrawing" xmlns:wp="http://schemas.openxmlformats.org/drawingml/2006/wordprocessingDrawing" xmlns:w10="urn:schemas-microsoft-com:office:word" xmlns:w="http://schemas.openxmlformats.org/wordprocessingml/2006/main" xmlns:w14="http://schemas.microsoft.com/office/word/2010/wordml" xmlns:w15="http://schemas.microsoft.com/office/word/2012/wordml" xmlns:w16cex="http://schemas.microsoft.com/office/word/2018/wordml/cex" xmlns:w16cid="http://schemas.microsoft.com/office/word/2016/wordml/cid" xmlns:w16="http://schemas.microsoft.com/office/word/2018/wordml" xmlns:w16sdtdh="http://schemas.microsoft.com/office/word/2020/wordml/sdtdatahash" xmlns:w16se="http://schemas.microsoft.com/office/word/2015/wordml/symex" xmlns:wpg="http://schemas.microsoft.com/office/word/2010/wordprocessingGroup" xmlns:wpi="http://schemas.microsoft.com/office/word/2010/wordprocessingInk" xmlns:wne="http://schemas.microsoft.com/office/word/2006/wordml" xmlns:wps="http://schemas.microsoft.com/office/word/2010/wordprocessingShape" mc:Ignorable="w14 w15 w16se w16cid w16 w16cex w16sdtdh wp14">
   <w:endnote w:type="separator" w:id="-1">
     <w:p>
       <w:r>
@@ -3050,7 +3059,7 @@
 </file>
 
 <file path=word/footer1.xml><?xml version="1.0" encoding="utf-8"?>
-<w:ftr xmlns:wpc="http://schemas.microsoft.com/office/word/2010/wordprocessingCanvas" xmlns:cx="http://schemas.microsoft.com/office/drawing/2014/chartex" xmlns:cx1="http://schemas.microsoft.com/office/drawing/2015/9/8/chartex" xmlns:cx2="http://schemas.microsoft.com/office/drawing/2015/10/21/chartex" xmlns:cx3="http://schemas.microsoft.com/office/drawing/2016/5/9/chartex" xmlns:cx4="http://schemas.microsoft.com/office/drawing/2016/5/10/chartex" xmlns:cx5="http://schemas.microsoft.com/office/drawing/2016/5/11/chartex" xmlns:cx6="http://schemas.microsoft.com/office/drawing/2016/5/12/chartex" xmlns:cx7="http://schemas.microsoft.com/office/drawing/2016/5/13/chartex" xmlns:cx8="http://schemas.microsoft.com/office/drawing/2016/5/14/chartex" xmlns:mc="http://schemas.openxmlformats.org/markup-compatibility/2006" xmlns:aink="http://schemas.microsoft.com/office/drawing/2016/ink" xmlns:am3d="http://schemas.microsoft.com/office/drawing/2017/model3d" xmlns:o="urn:schemas-microsoft-com:office:office" xmlns:oel="http://schemas.microsoft.com/office/2019/extlst" xmlns:r="http://schemas.openxmlformats.org/officeDocument/2006/relationships" xmlns:m="http://schemas.openxmlformats.org/officeDocument/2006/math" xmlns:v="urn:schemas-microsoft-com:vml" xmlns:wp14="http://schemas.microsoft.com/office/word/2010/wordprocessingDrawing" xmlns:wp="http://schemas.openxmlformats.org/drawingml/2006/wordprocessingDrawing" xmlns:w10="urn:schemas-microsoft-com:office:word" xmlns:w="http://schemas.openxmlformats.org/wordprocessingml/2006/main" xmlns:w14="http://schemas.microsoft.com/office/word/2010/wordml" xmlns:w15="http://schemas.microsoft.com/office/word/2012/wordml" xmlns:w16cex="http://schemas.microsoft.com/office/word/2018/wordml/cex" xmlns:w16cid="http://schemas.microsoft.com/office/word/2016/wordml/cid" xmlns:w16="http://schemas.microsoft.com/office/word/2018/wordml" xmlns:w16du="http://schemas.microsoft.com/office/word/2023/wordml/word16du" xmlns:w16sdtdh="http://schemas.microsoft.com/office/word/2020/wordml/sdtdatahash" xmlns:w16se="http://schemas.microsoft.com/office/word/2015/wordml/symex" xmlns:wpg="http://schemas.microsoft.com/office/word/2010/wordprocessingGroup" xmlns:wpi="http://schemas.microsoft.com/office/word/2010/wordprocessingInk" xmlns:wne="http://schemas.microsoft.com/office/word/2006/wordml" xmlns:wps="http://schemas.microsoft.com/office/word/2010/wordprocessingShape" mc:Ignorable="w14 w15 w16se w16cid w16 w16cex w16sdtdh wp14">
+<w:ftr xmlns:wpc="http://schemas.microsoft.com/office/word/2010/wordprocessingCanvas" xmlns:cx="http://schemas.microsoft.com/office/drawing/2014/chartex" xmlns:cx1="http://schemas.microsoft.com/office/drawing/2015/9/8/chartex" xmlns:cx2="http://schemas.microsoft.com/office/drawing/2015/10/21/chartex" xmlns:cx3="http://schemas.microsoft.com/office/drawing/2016/5/9/chartex" xmlns:cx4="http://schemas.microsoft.com/office/drawing/2016/5/10/chartex" xmlns:cx5="http://schemas.microsoft.com/office/drawing/2016/5/11/chartex" xmlns:cx6="http://schemas.microsoft.com/office/drawing/2016/5/12/chartex" xmlns:cx7="http://schemas.microsoft.com/office/drawing/2016/5/13/chartex" xmlns:cx8="http://schemas.microsoft.com/office/drawing/2016/5/14/chartex" xmlns:mc="http://schemas.openxmlformats.org/markup-compatibility/2006" xmlns:aink="http://schemas.microsoft.com/office/drawing/2016/ink" xmlns:am3d="http://schemas.microsoft.com/office/drawing/2017/model3d" xmlns:o="urn:schemas-microsoft-com:office:office" xmlns:oel="http://schemas.microsoft.com/office/2019/extlst" xmlns:r="http://schemas.openxmlformats.org/officeDocument/2006/relationships" xmlns:m="http://schemas.openxmlformats.org/officeDocument/2006/math" xmlns:v="urn:schemas-microsoft-com:vml" xmlns:wp14="http://schemas.microsoft.com/office/word/2010/wordprocessingDrawing" xmlns:wp="http://schemas.openxmlformats.org/drawingml/2006/wordprocessingDrawing" xmlns:w10="urn:schemas-microsoft-com:office:word" xmlns:w="http://schemas.openxmlformats.org/wordprocessingml/2006/main" xmlns:w14="http://schemas.microsoft.com/office/word/2010/wordml" xmlns:w15="http://schemas.microsoft.com/office/word/2012/wordml" xmlns:w16cex="http://schemas.microsoft.com/office/word/2018/wordml/cex" xmlns:w16cid="http://schemas.microsoft.com/office/word/2016/wordml/cid" xmlns:w16="http://schemas.microsoft.com/office/word/2018/wordml" xmlns:w16sdtdh="http://schemas.microsoft.com/office/word/2020/wordml/sdtdatahash" xmlns:w16se="http://schemas.microsoft.com/office/word/2015/wordml/symex" xmlns:wpg="http://schemas.microsoft.com/office/word/2010/wordprocessingGroup" xmlns:wpi="http://schemas.microsoft.com/office/word/2010/wordprocessingInk" xmlns:wne="http://schemas.microsoft.com/office/word/2006/wordml" xmlns:wps="http://schemas.microsoft.com/office/word/2010/wordprocessingShape" mc:Ignorable="w14 w15 w16se w16cid w16 w16cex w16sdtdh wp14">
   <w:p>
     <w:pPr>
       <w:pBdr>
@@ -3073,7 +3082,7 @@
 </file>
 
 <file path=word/footer2.xml><?xml version="1.0" encoding="utf-8"?>
-<w:ftr xmlns:wpc="http://schemas.microsoft.com/office/word/2010/wordprocessingCanvas" xmlns:cx="http://schemas.microsoft.com/office/drawing/2014/chartex" xmlns:cx1="http://schemas.microsoft.com/office/drawing/2015/9/8/chartex" xmlns:cx2="http://schemas.microsoft.com/office/drawing/2015/10/21/chartex" xmlns:cx3="http://schemas.microsoft.com/office/drawing/2016/5/9/chartex" xmlns:cx4="http://schemas.microsoft.com/office/drawing/2016/5/10/chartex" xmlns:cx5="http://schemas.microsoft.com/office/drawing/2016/5/11/chartex" xmlns:cx6="http://schemas.microsoft.com/office/drawing/2016/5/12/chartex" xmlns:cx7="http://schemas.microsoft.com/office/drawing/2016/5/13/chartex" xmlns:cx8="http://schemas.microsoft.com/office/drawing/2016/5/14/chartex" xmlns:mc="http://schemas.openxmlformats.org/markup-compatibility/2006" xmlns:aink="http://schemas.microsoft.com/office/drawing/2016/ink" xmlns:am3d="http://schemas.microsoft.com/office/drawing/2017/model3d" xmlns:o="urn:schemas-microsoft-com:office:office" xmlns:oel="http://schemas.microsoft.com/office/2019/extlst" xmlns:r="http://schemas.openxmlformats.org/officeDocument/2006/relationships" xmlns:m="http://schemas.openxmlformats.org/officeDocument/2006/math" xmlns:v="urn:schemas-microsoft-com:vml" xmlns:wp14="http://schemas.microsoft.com/office/word/2010/wordprocessingDrawing" xmlns:wp="http://schemas.openxmlformats.org/drawingml/2006/wordprocessingDrawing" xmlns:w10="urn:schemas-microsoft-com:office:word" xmlns:w="http://schemas.openxmlformats.org/wordprocessingml/2006/main" xmlns:w14="http://schemas.microsoft.com/office/word/2010/wordml" xmlns:w15="http://schemas.microsoft.com/office/word/2012/wordml" xmlns:w16cex="http://schemas.microsoft.com/office/word/2018/wordml/cex" xmlns:w16cid="http://schemas.microsoft.com/office/word/2016/wordml/cid" xmlns:w16="http://schemas.microsoft.com/office/word/2018/wordml" xmlns:w16du="http://schemas.microsoft.com/office/word/2023/wordml/word16du" xmlns:w16sdtdh="http://schemas.microsoft.com/office/word/2020/wordml/sdtdatahash" xmlns:w16se="http://schemas.microsoft.com/office/word/2015/wordml/symex" xmlns:wpg="http://schemas.microsoft.com/office/word/2010/wordprocessingGroup" xmlns:wpi="http://schemas.microsoft.com/office/word/2010/wordprocessingInk" xmlns:wne="http://schemas.microsoft.com/office/word/2006/wordml" xmlns:wps="http://schemas.microsoft.com/office/word/2010/wordprocessingShape" mc:Ignorable="w14 w15 w16se w16cid w16 w16cex w16sdtdh wp14">
+<w:ftr xmlns:wpc="http://schemas.microsoft.com/office/word/2010/wordprocessingCanvas" xmlns:cx="http://schemas.microsoft.com/office/drawing/2014/chartex" xmlns:cx1="http://schemas.microsoft.com/office/drawing/2015/9/8/chartex" xmlns:cx2="http://schemas.microsoft.com/office/drawing/2015/10/21/chartex" xmlns:cx3="http://schemas.microsoft.com/office/drawing/2016/5/9/chartex" xmlns:cx4="http://schemas.microsoft.com/office/drawing/2016/5/10/chartex" xmlns:cx5="http://schemas.microsoft.com/office/drawing/2016/5/11/chartex" xmlns:cx6="http://schemas.microsoft.com/office/drawing/2016/5/12/chartex" xmlns:cx7="http://schemas.microsoft.com/office/drawing/2016/5/13/chartex" xmlns:cx8="http://schemas.microsoft.com/office/drawing/2016/5/14/chartex" xmlns:mc="http://schemas.openxmlformats.org/markup-compatibility/2006" xmlns:aink="http://schemas.microsoft.com/office/drawing/2016/ink" xmlns:am3d="http://schemas.microsoft.com/office/drawing/2017/model3d" xmlns:o="urn:schemas-microsoft-com:office:office" xmlns:oel="http://schemas.microsoft.com/office/2019/extlst" xmlns:r="http://schemas.openxmlformats.org/officeDocument/2006/relationships" xmlns:m="http://schemas.openxmlformats.org/officeDocument/2006/math" xmlns:v="urn:schemas-microsoft-com:vml" xmlns:wp14="http://schemas.microsoft.com/office/word/2010/wordprocessingDrawing" xmlns:wp="http://schemas.openxmlformats.org/drawingml/2006/wordprocessingDrawing" xmlns:w10="urn:schemas-microsoft-com:office:word" xmlns:w="http://schemas.openxmlformats.org/wordprocessingml/2006/main" xmlns:w14="http://schemas.microsoft.com/office/word/2010/wordml" xmlns:w15="http://schemas.microsoft.com/office/word/2012/wordml" xmlns:w16cex="http://schemas.microsoft.com/office/word/2018/wordml/cex" xmlns:w16cid="http://schemas.microsoft.com/office/word/2016/wordml/cid" xmlns:w16="http://schemas.microsoft.com/office/word/2018/wordml" xmlns:w16sdtdh="http://schemas.microsoft.com/office/word/2020/wordml/sdtdatahash" xmlns:w16se="http://schemas.microsoft.com/office/word/2015/wordml/symex" xmlns:wpg="http://schemas.microsoft.com/office/word/2010/wordprocessingGroup" xmlns:wpi="http://schemas.microsoft.com/office/word/2010/wordprocessingInk" xmlns:wne="http://schemas.microsoft.com/office/word/2006/wordml" xmlns:wps="http://schemas.microsoft.com/office/word/2010/wordprocessingShape" mc:Ignorable="w14 w15 w16se w16cid w16 w16cex w16sdtdh wp14">
   <w:p>
     <w:pPr>
       <w:jc w:val="right"/>
@@ -3129,7 +3138,7 @@
 </file>
 
 <file path=word/footer3.xml><?xml version="1.0" encoding="utf-8"?>
-<w:ftr xmlns:wpc="http://schemas.microsoft.com/office/word/2010/wordprocessingCanvas" xmlns:cx="http://schemas.microsoft.com/office/drawing/2014/chartex" xmlns:cx1="http://schemas.microsoft.com/office/drawing/2015/9/8/chartex" xmlns:cx2="http://schemas.microsoft.com/office/drawing/2015/10/21/chartex" xmlns:cx3="http://schemas.microsoft.com/office/drawing/2016/5/9/chartex" xmlns:cx4="http://schemas.microsoft.com/office/drawing/2016/5/10/chartex" xmlns:cx5="http://schemas.microsoft.com/office/drawing/2016/5/11/chartex" xmlns:cx6="http://schemas.microsoft.com/office/drawing/2016/5/12/chartex" xmlns:cx7="http://schemas.microsoft.com/office/drawing/2016/5/13/chartex" xmlns:cx8="http://schemas.microsoft.com/office/drawing/2016/5/14/chartex" xmlns:mc="http://schemas.openxmlformats.org/markup-compatibility/2006" xmlns:aink="http://schemas.microsoft.com/office/drawing/2016/ink" xmlns:am3d="http://schemas.microsoft.com/office/drawing/2017/model3d" xmlns:o="urn:schemas-microsoft-com:office:office" xmlns:oel="http://schemas.microsoft.com/office/2019/extlst" xmlns:r="http://schemas.openxmlformats.org/officeDocument/2006/relationships" xmlns:m="http://schemas.openxmlformats.org/officeDocument/2006/math" xmlns:v="urn:schemas-microsoft-com:vml" xmlns:wp14="http://schemas.microsoft.com/office/word/2010/wordprocessingDrawing" xmlns:wp="http://schemas.openxmlformats.org/drawingml/2006/wordprocessingDrawing" xmlns:w10="urn:schemas-microsoft-com:office:word" xmlns:w="http://schemas.openxmlformats.org/wordprocessingml/2006/main" xmlns:w14="http://schemas.microsoft.com/office/word/2010/wordml" xmlns:w15="http://schemas.microsoft.com/office/word/2012/wordml" xmlns:w16cex="http://schemas.microsoft.com/office/word/2018/wordml/cex" xmlns:w16cid="http://schemas.microsoft.com/office/word/2016/wordml/cid" xmlns:w16="http://schemas.microsoft.com/office/word/2018/wordml" xmlns:w16du="http://schemas.microsoft.com/office/word/2023/wordml/word16du" xmlns:w16sdtdh="http://schemas.microsoft.com/office/word/2020/wordml/sdtdatahash" xmlns:w16se="http://schemas.microsoft.com/office/word/2015/wordml/symex" xmlns:wpg="http://schemas.microsoft.com/office/word/2010/wordprocessingGroup" xmlns:wpi="http://schemas.microsoft.com/office/word/2010/wordprocessingInk" xmlns:wne="http://schemas.microsoft.com/office/word/2006/wordml" xmlns:wps="http://schemas.microsoft.com/office/word/2010/wordprocessingShape" mc:Ignorable="w14 w15 w16se w16cid w16 w16cex w16sdtdh wp14">
+<w:ftr xmlns:wpc="http://schemas.microsoft.com/office/word/2010/wordprocessingCanvas" xmlns:cx="http://schemas.microsoft.com/office/drawing/2014/chartex" xmlns:cx1="http://schemas.microsoft.com/office/drawing/2015/9/8/chartex" xmlns:cx2="http://schemas.microsoft.com/office/drawing/2015/10/21/chartex" xmlns:cx3="http://schemas.microsoft.com/office/drawing/2016/5/9/chartex" xmlns:cx4="http://schemas.microsoft.com/office/drawing/2016/5/10/chartex" xmlns:cx5="http://schemas.microsoft.com/office/drawing/2016/5/11/chartex" xmlns:cx6="http://schemas.microsoft.com/office/drawing/2016/5/12/chartex" xmlns:cx7="http://schemas.microsoft.com/office/drawing/2016/5/13/chartex" xmlns:cx8="http://schemas.microsoft.com/office/drawing/2016/5/14/chartex" xmlns:mc="http://schemas.openxmlformats.org/markup-compatibility/2006" xmlns:aink="http://schemas.microsoft.com/office/drawing/2016/ink" xmlns:am3d="http://schemas.microsoft.com/office/drawing/2017/model3d" xmlns:o="urn:schemas-microsoft-com:office:office" xmlns:oel="http://schemas.microsoft.com/office/2019/extlst" xmlns:r="http://schemas.openxmlformats.org/officeDocument/2006/relationships" xmlns:m="http://schemas.openxmlformats.org/officeDocument/2006/math" xmlns:v="urn:schemas-microsoft-com:vml" xmlns:wp14="http://schemas.microsoft.com/office/word/2010/wordprocessingDrawing" xmlns:wp="http://schemas.openxmlformats.org/drawingml/2006/wordprocessingDrawing" xmlns:w10="urn:schemas-microsoft-com:office:word" xmlns:w="http://schemas.openxmlformats.org/wordprocessingml/2006/main" xmlns:w14="http://schemas.microsoft.com/office/word/2010/wordml" xmlns:w15="http://schemas.microsoft.com/office/word/2012/wordml" xmlns:w16cex="http://schemas.microsoft.com/office/word/2018/wordml/cex" xmlns:w16cid="http://schemas.microsoft.com/office/word/2016/wordml/cid" xmlns:w16="http://schemas.microsoft.com/office/word/2018/wordml" xmlns:w16sdtdh="http://schemas.microsoft.com/office/word/2020/wordml/sdtdatahash" xmlns:w16se="http://schemas.microsoft.com/office/word/2015/wordml/symex" xmlns:wpg="http://schemas.microsoft.com/office/word/2010/wordprocessingGroup" xmlns:wpi="http://schemas.microsoft.com/office/word/2010/wordprocessingInk" xmlns:wne="http://schemas.microsoft.com/office/word/2006/wordml" xmlns:wps="http://schemas.microsoft.com/office/word/2010/wordprocessingShape" mc:Ignorable="w14 w15 w16se w16cid w16 w16cex w16sdtdh wp14">
   <w:p>
     <w:pPr>
       <w:pBdr>
@@ -3157,7 +3166,7 @@
 </file>
 
 <file path=word/footnotes.xml><?xml version="1.0" encoding="utf-8"?>
-<w:footnotes xmlns:wpc="http://schemas.microsoft.com/office/word/2010/wordprocessingCanvas" xmlns:cx="http://schemas.microsoft.com/office/drawing/2014/chartex" xmlns:cx1="http://schemas.microsoft.com/office/drawing/2015/9/8/chartex" xmlns:cx2="http://schemas.microsoft.com/office/drawing/2015/10/21/chartex" xmlns:cx3="http://schemas.microsoft.com/office/drawing/2016/5/9/chartex" xmlns:cx4="http://schemas.microsoft.com/office/drawing/2016/5/10/chartex" xmlns:cx5="http://schemas.microsoft.com/office/drawing/2016/5/11/chartex" xmlns:cx6="http://schemas.microsoft.com/office/drawing/2016/5/12/chartex" xmlns:cx7="http://schemas.microsoft.com/office/drawing/2016/5/13/chartex" xmlns:cx8="http://schemas.microsoft.com/office/drawing/2016/5/14/chartex" xmlns:mc="http://schemas.openxmlformats.org/markup-compatibility/2006" xmlns:aink="http://schemas.microsoft.com/office/drawing/2016/ink" xmlns:am3d="http://schemas.microsoft.com/office/drawing/2017/model3d" xmlns:o="urn:schemas-microsoft-com:office:office" xmlns:oel="http://schemas.microsoft.com/office/2019/extlst" xmlns:r="http://schemas.openxmlformats.org/officeDocument/2006/relationships" xmlns:m="http://schemas.openxmlformats.org/officeDocument/2006/math" xmlns:v="urn:schemas-microsoft-com:vml" xmlns:wp14="http://schemas.microsoft.com/office/word/2010/wordprocessingDrawing" xmlns:wp="http://schemas.openxmlformats.org/drawingml/2006/wordprocessingDrawing" xmlns:w10="urn:schemas-microsoft-com:office:word" xmlns:w="http://schemas.openxmlformats.org/wordprocessingml/2006/main" xmlns:w14="http://schemas.microsoft.com/office/word/2010/wordml" xmlns:w15="http://schemas.microsoft.com/office/word/2012/wordml" xmlns:w16cex="http://schemas.microsoft.com/office/word/2018/wordml/cex" xmlns:w16cid="http://schemas.microsoft.com/office/word/2016/wordml/cid" xmlns:w16="http://schemas.microsoft.com/office/word/2018/wordml" xmlns:w16du="http://schemas.microsoft.com/office/word/2023/wordml/word16du" xmlns:w16sdtdh="http://schemas.microsoft.com/office/word/2020/wordml/sdtdatahash" xmlns:w16se="http://schemas.microsoft.com/office/word/2015/wordml/symex" xmlns:wpg="http://schemas.microsoft.com/office/word/2010/wordprocessingGroup" xmlns:wpi="http://schemas.microsoft.com/office/word/2010/wordprocessingInk" xmlns:wne="http://schemas.microsoft.com/office/word/2006/wordml" xmlns:wps="http://schemas.microsoft.com/office/word/2010/wordprocessingShape" mc:Ignorable="w14 w15 w16se w16cid w16 w16cex w16sdtdh wp14">
+<w:footnotes xmlns:wpc="http://schemas.microsoft.com/office/word/2010/wordprocessingCanvas" xmlns:cx="http://schemas.microsoft.com/office/drawing/2014/chartex" xmlns:cx1="http://schemas.microsoft.com/office/drawing/2015/9/8/chartex" xmlns:cx2="http://schemas.microsoft.com/office/drawing/2015/10/21/chartex" xmlns:cx3="http://schemas.microsoft.com/office/drawing/2016/5/9/chartex" xmlns:cx4="http://schemas.microsoft.com/office/drawing/2016/5/10/chartex" xmlns:cx5="http://schemas.microsoft.com/office/drawing/2016/5/11/chartex" xmlns:cx6="http://schemas.microsoft.com/office/drawing/2016/5/12/chartex" xmlns:cx7="http://schemas.microsoft.com/office/drawing/2016/5/13/chartex" xmlns:cx8="http://schemas.microsoft.com/office/drawing/2016/5/14/chartex" xmlns:mc="http://schemas.openxmlformats.org/markup-compatibility/2006" xmlns:aink="http://schemas.microsoft.com/office/drawing/2016/ink" xmlns:am3d="http://schemas.microsoft.com/office/drawing/2017/model3d" xmlns:o="urn:schemas-microsoft-com:office:office" xmlns:oel="http://schemas.microsoft.com/office/2019/extlst" xmlns:r="http://schemas.openxmlformats.org/officeDocument/2006/relationships" xmlns:m="http://schemas.openxmlformats.org/officeDocument/2006/math" xmlns:v="urn:schemas-microsoft-com:vml" xmlns:wp14="http://schemas.microsoft.com/office/word/2010/wordprocessingDrawing" xmlns:wp="http://schemas.openxmlformats.org/drawingml/2006/wordprocessingDrawing" xmlns:w10="urn:schemas-microsoft-com:office:word" xmlns:w="http://schemas.openxmlformats.org/wordprocessingml/2006/main" xmlns:w14="http://schemas.microsoft.com/office/word/2010/wordml" xmlns:w15="http://schemas.microsoft.com/office/word/2012/wordml" xmlns:w16cex="http://schemas.microsoft.com/office/word/2018/wordml/cex" xmlns:w16cid="http://schemas.microsoft.com/office/word/2016/wordml/cid" xmlns:w16="http://schemas.microsoft.com/office/word/2018/wordml" xmlns:w16sdtdh="http://schemas.microsoft.com/office/word/2020/wordml/sdtdatahash" xmlns:w16se="http://schemas.microsoft.com/office/word/2015/wordml/symex" xmlns:wpg="http://schemas.microsoft.com/office/word/2010/wordprocessingGroup" xmlns:wpi="http://schemas.microsoft.com/office/word/2010/wordprocessingInk" xmlns:wne="http://schemas.microsoft.com/office/word/2006/wordml" xmlns:wps="http://schemas.microsoft.com/office/word/2010/wordprocessingShape" mc:Ignorable="w14 w15 w16se w16cid w16 w16cex w16sdtdh wp14">
   <w:footnote w:type="separator" w:id="-1">
     <w:p>
       <w:r>
@@ -3176,7 +3185,7 @@
 </file>
 
 <file path=word/header1.xml><?xml version="1.0" encoding="utf-8"?>
-<w:hdr xmlns:wpc="http://schemas.microsoft.com/office/word/2010/wordprocessingCanvas" xmlns:cx="http://schemas.microsoft.com/office/drawing/2014/chartex" xmlns:cx1="http://schemas.microsoft.com/office/drawing/2015/9/8/chartex" xmlns:cx2="http://schemas.microsoft.com/office/drawing/2015/10/21/chartex" xmlns:cx3="http://schemas.microsoft.com/office/drawing/2016/5/9/chartex" xmlns:cx4="http://schemas.microsoft.com/office/drawing/2016/5/10/chartex" xmlns:cx5="http://schemas.microsoft.com/office/drawing/2016/5/11/chartex" xmlns:cx6="http://schemas.microsoft.com/office/drawing/2016/5/12/chartex" xmlns:cx7="http://schemas.microsoft.com/office/drawing/2016/5/13/chartex" xmlns:cx8="http://schemas.microsoft.com/office/drawing/2016/5/14/chartex" xmlns:mc="http://schemas.openxmlformats.org/markup-compatibility/2006" xmlns:aink="http://schemas.microsoft.com/office/drawing/2016/ink" xmlns:am3d="http://schemas.microsoft.com/office/drawing/2017/model3d" xmlns:o="urn:schemas-microsoft-com:office:office" xmlns:oel="http://schemas.microsoft.com/office/2019/extlst" xmlns:r="http://schemas.openxmlformats.org/officeDocument/2006/relationships" xmlns:m="http://schemas.openxmlformats.org/officeDocument/2006/math" xmlns:v="urn:schemas-microsoft-com:vml" xmlns:wp14="http://schemas.microsoft.com/office/word/2010/wordprocessingDrawing" xmlns:wp="http://schemas.openxmlformats.org/drawingml/2006/wordprocessingDrawing" xmlns:w10="urn:schemas-microsoft-com:office:word" xmlns:w="http://schemas.openxmlformats.org/wordprocessingml/2006/main" xmlns:w14="http://schemas.microsoft.com/office/word/2010/wordml" xmlns:w15="http://schemas.microsoft.com/office/word/2012/wordml" xmlns:w16cex="http://schemas.microsoft.com/office/word/2018/wordml/cex" xmlns:w16cid="http://schemas.microsoft.com/office/word/2016/wordml/cid" xmlns:w16="http://schemas.microsoft.com/office/word/2018/wordml" xmlns:w16du="http://schemas.microsoft.com/office/word/2023/wordml/word16du" xmlns:w16sdtdh="http://schemas.microsoft.com/office/word/2020/wordml/sdtdatahash" xmlns:w16se="http://schemas.microsoft.com/office/word/2015/wordml/symex" xmlns:wpg="http://schemas.microsoft.com/office/word/2010/wordprocessingGroup" xmlns:wpi="http://schemas.microsoft.com/office/word/2010/wordprocessingInk" xmlns:wne="http://schemas.microsoft.com/office/word/2006/wordml" xmlns:wps="http://schemas.microsoft.com/office/word/2010/wordprocessingShape" mc:Ignorable="w14 w15 w16se w16cid w16 w16cex w16sdtdh wp14">
+<w:hdr xmlns:wpc="http://schemas.microsoft.com/office/word/2010/wordprocessingCanvas" xmlns:cx="http://schemas.microsoft.com/office/drawing/2014/chartex" xmlns:cx1="http://schemas.microsoft.com/office/drawing/2015/9/8/chartex" xmlns:cx2="http://schemas.microsoft.com/office/drawing/2015/10/21/chartex" xmlns:cx3="http://schemas.microsoft.com/office/drawing/2016/5/9/chartex" xmlns:cx4="http://schemas.microsoft.com/office/drawing/2016/5/10/chartex" xmlns:cx5="http://schemas.microsoft.com/office/drawing/2016/5/11/chartex" xmlns:cx6="http://schemas.microsoft.com/office/drawing/2016/5/12/chartex" xmlns:cx7="http://schemas.microsoft.com/office/drawing/2016/5/13/chartex" xmlns:cx8="http://schemas.microsoft.com/office/drawing/2016/5/14/chartex" xmlns:mc="http://schemas.openxmlformats.org/markup-compatibility/2006" xmlns:aink="http://schemas.microsoft.com/office/drawing/2016/ink" xmlns:am3d="http://schemas.microsoft.com/office/drawing/2017/model3d" xmlns:o="urn:schemas-microsoft-com:office:office" xmlns:oel="http://schemas.microsoft.com/office/2019/extlst" xmlns:r="http://schemas.openxmlformats.org/officeDocument/2006/relationships" xmlns:m="http://schemas.openxmlformats.org/officeDocument/2006/math" xmlns:v="urn:schemas-microsoft-com:vml" xmlns:wp14="http://schemas.microsoft.com/office/word/2010/wordprocessingDrawing" xmlns:wp="http://schemas.openxmlformats.org/drawingml/2006/wordprocessingDrawing" xmlns:w10="urn:schemas-microsoft-com:office:word" xmlns:w="http://schemas.openxmlformats.org/wordprocessingml/2006/main" xmlns:w14="http://schemas.microsoft.com/office/word/2010/wordml" xmlns:w15="http://schemas.microsoft.com/office/word/2012/wordml" xmlns:w16cex="http://schemas.microsoft.com/office/word/2018/wordml/cex" xmlns:w16cid="http://schemas.microsoft.com/office/word/2016/wordml/cid" xmlns:w16="http://schemas.microsoft.com/office/word/2018/wordml" xmlns:w16sdtdh="http://schemas.microsoft.com/office/word/2020/wordml/sdtdatahash" xmlns:w16se="http://schemas.microsoft.com/office/word/2015/wordml/symex" xmlns:wpg="http://schemas.microsoft.com/office/word/2010/wordprocessingGroup" xmlns:wpi="http://schemas.microsoft.com/office/word/2010/wordprocessingInk" xmlns:wne="http://schemas.microsoft.com/office/word/2006/wordml" xmlns:wps="http://schemas.microsoft.com/office/word/2010/wordprocessingShape" mc:Ignorable="w14 w15 w16se w16cid w16 w16cex w16sdtdh wp14">
   <w:p>
     <w:pPr>
       <w:pBdr>
@@ -3199,7 +3208,7 @@
 </file>
 
 <file path=word/header2.xml><?xml version="1.0" encoding="utf-8"?>
-<w:hdr xmlns:wpc="http://schemas.microsoft.com/office/word/2010/wordprocessingCanvas" xmlns:cx="http://schemas.microsoft.com/office/drawing/2014/chartex" xmlns:cx1="http://schemas.microsoft.com/office/drawing/2015/9/8/chartex" xmlns:cx2="http://schemas.microsoft.com/office/drawing/2015/10/21/chartex" xmlns:cx3="http://schemas.microsoft.com/office/drawing/2016/5/9/chartex" xmlns:cx4="http://schemas.microsoft.com/office/drawing/2016/5/10/chartex" xmlns:cx5="http://schemas.microsoft.com/office/drawing/2016/5/11/chartex" xmlns:cx6="http://schemas.microsoft.com/office/drawing/2016/5/12/chartex" xmlns:cx7="http://schemas.microsoft.com/office/drawing/2016/5/13/chartex" xmlns:cx8="http://schemas.microsoft.com/office/drawing/2016/5/14/chartex" xmlns:mc="http://schemas.openxmlformats.org/markup-compatibility/2006" xmlns:aink="http://schemas.microsoft.com/office/drawing/2016/ink" xmlns:am3d="http://schemas.microsoft.com/office/drawing/2017/model3d" xmlns:o="urn:schemas-microsoft-com:office:office" xmlns:oel="http://schemas.microsoft.com/office/2019/extlst" xmlns:r="http://schemas.openxmlformats.org/officeDocument/2006/relationships" xmlns:m="http://schemas.openxmlformats.org/officeDocument/2006/math" xmlns:v="urn:schemas-microsoft-com:vml" xmlns:wp14="http://schemas.microsoft.com/office/word/2010/wordprocessingDrawing" xmlns:wp="http://schemas.openxmlformats.org/drawingml/2006/wordprocessingDrawing" xmlns:w10="urn:schemas-microsoft-com:office:word" xmlns:w="http://schemas.openxmlformats.org/wordprocessingml/2006/main" xmlns:w14="http://schemas.microsoft.com/office/word/2010/wordml" xmlns:w15="http://schemas.microsoft.com/office/word/2012/wordml" xmlns:w16cex="http://schemas.microsoft.com/office/word/2018/wordml/cex" xmlns:w16cid="http://schemas.microsoft.com/office/word/2016/wordml/cid" xmlns:w16="http://schemas.microsoft.com/office/word/2018/wordml" xmlns:w16du="http://schemas.microsoft.com/office/word/2023/wordml/word16du" xmlns:w16sdtdh="http://schemas.microsoft.com/office/word/2020/wordml/sdtdatahash" xmlns:w16se="http://schemas.microsoft.com/office/word/2015/wordml/symex" xmlns:wpg="http://schemas.microsoft.com/office/word/2010/wordprocessingGroup" xmlns:wpi="http://schemas.microsoft.com/office/word/2010/wordprocessingInk" xmlns:wne="http://schemas.microsoft.com/office/word/2006/wordml" xmlns:wps="http://schemas.microsoft.com/office/word/2010/wordprocessingShape" mc:Ignorable="w14 w15 w16se w16cid w16 w16cex w16sdtdh wp14">
+<w:hdr xmlns:wpc="http://schemas.microsoft.com/office/word/2010/wordprocessingCanvas" xmlns:cx="http://schemas.microsoft.com/office/drawing/2014/chartex" xmlns:cx1="http://schemas.microsoft.com/office/drawing/2015/9/8/chartex" xmlns:cx2="http://schemas.microsoft.com/office/drawing/2015/10/21/chartex" xmlns:cx3="http://schemas.microsoft.com/office/drawing/2016/5/9/chartex" xmlns:cx4="http://schemas.microsoft.com/office/drawing/2016/5/10/chartex" xmlns:cx5="http://schemas.microsoft.com/office/drawing/2016/5/11/chartex" xmlns:cx6="http://schemas.microsoft.com/office/drawing/2016/5/12/chartex" xmlns:cx7="http://schemas.microsoft.com/office/drawing/2016/5/13/chartex" xmlns:cx8="http://schemas.microsoft.com/office/drawing/2016/5/14/chartex" xmlns:mc="http://schemas.openxmlformats.org/markup-compatibility/2006" xmlns:aink="http://schemas.microsoft.com/office/drawing/2016/ink" xmlns:am3d="http://schemas.microsoft.com/office/drawing/2017/model3d" xmlns:o="urn:schemas-microsoft-com:office:office" xmlns:oel="http://schemas.microsoft.com/office/2019/extlst" xmlns:r="http://schemas.openxmlformats.org/officeDocument/2006/relationships" xmlns:m="http://schemas.openxmlformats.org/officeDocument/2006/math" xmlns:v="urn:schemas-microsoft-com:vml" xmlns:wp14="http://schemas.microsoft.com/office/word/2010/wordprocessingDrawing" xmlns:wp="http://schemas.openxmlformats.org/drawingml/2006/wordprocessingDrawing" xmlns:w10="urn:schemas-microsoft-com:office:word" xmlns:w="http://schemas.openxmlformats.org/wordprocessingml/2006/main" xmlns:w14="http://schemas.microsoft.com/office/word/2010/wordml" xmlns:w15="http://schemas.microsoft.com/office/word/2012/wordml" xmlns:w16cex="http://schemas.microsoft.com/office/word/2018/wordml/cex" xmlns:w16cid="http://schemas.microsoft.com/office/word/2016/wordml/cid" xmlns:w16="http://schemas.microsoft.com/office/word/2018/wordml" xmlns:w16sdtdh="http://schemas.microsoft.com/office/word/2020/wordml/sdtdatahash" xmlns:w16se="http://schemas.microsoft.com/office/word/2015/wordml/symex" xmlns:wpg="http://schemas.microsoft.com/office/word/2010/wordprocessingGroup" xmlns:wpi="http://schemas.microsoft.com/office/word/2010/wordprocessingInk" xmlns:wne="http://schemas.microsoft.com/office/word/2006/wordml" xmlns:wps="http://schemas.microsoft.com/office/word/2010/wordprocessingShape" mc:Ignorable="w14 w15 w16se w16cid w16 w16cex w16sdtdh wp14">
   <w:p>
     <w:pPr>
       <w:pStyle w:val="Title"/>
@@ -3293,7 +3302,7 @@
 </file>
 
 <file path=word/header3.xml><?xml version="1.0" encoding="utf-8"?>
-<w:hdr xmlns:wpc="http://schemas.microsoft.com/office/word/2010/wordprocessingCanvas" xmlns:cx="http://schemas.microsoft.com/office/drawing/2014/chartex" xmlns:cx1="http://schemas.microsoft.com/office/drawing/2015/9/8/chartex" xmlns:cx2="http://schemas.microsoft.com/office/drawing/2015/10/21/chartex" xmlns:cx3="http://schemas.microsoft.com/office/drawing/2016/5/9/chartex" xmlns:cx4="http://schemas.microsoft.com/office/drawing/2016/5/10/chartex" xmlns:cx5="http://schemas.microsoft.com/office/drawing/2016/5/11/chartex" xmlns:cx6="http://schemas.microsoft.com/office/drawing/2016/5/12/chartex" xmlns:cx7="http://schemas.microsoft.com/office/drawing/2016/5/13/chartex" xmlns:cx8="http://schemas.microsoft.com/office/drawing/2016/5/14/chartex" xmlns:mc="http://schemas.openxmlformats.org/markup-compatibility/2006" xmlns:aink="http://schemas.microsoft.com/office/drawing/2016/ink" xmlns:am3d="http://schemas.microsoft.com/office/drawing/2017/model3d" xmlns:o="urn:schemas-microsoft-com:office:office" xmlns:oel="http://schemas.microsoft.com/office/2019/extlst" xmlns:r="http://schemas.openxmlformats.org/officeDocument/2006/relationships" xmlns:m="http://schemas.openxmlformats.org/officeDocument/2006/math" xmlns:v="urn:schemas-microsoft-com:vml" xmlns:wp14="http://schemas.microsoft.com/office/word/2010/wordprocessingDrawing" xmlns:wp="http://schemas.openxmlformats.org/drawingml/2006/wordprocessingDrawing" xmlns:w10="urn:schemas-microsoft-com:office:word" xmlns:w="http://schemas.openxmlformats.org/wordprocessingml/2006/main" xmlns:w14="http://schemas.microsoft.com/office/word/2010/wordml" xmlns:w15="http://schemas.microsoft.com/office/word/2012/wordml" xmlns:w16cex="http://schemas.microsoft.com/office/word/2018/wordml/cex" xmlns:w16cid="http://schemas.microsoft.com/office/word/2016/wordml/cid" xmlns:w16="http://schemas.microsoft.com/office/word/2018/wordml" xmlns:w16du="http://schemas.microsoft.com/office/word/2023/wordml/word16du" xmlns:w16sdtdh="http://schemas.microsoft.com/office/word/2020/wordml/sdtdatahash" xmlns:w16se="http://schemas.microsoft.com/office/word/2015/wordml/symex" xmlns:wpg="http://schemas.microsoft.com/office/word/2010/wordprocessingGroup" xmlns:wpi="http://schemas.microsoft.com/office/word/2010/wordprocessingInk" xmlns:wne="http://schemas.microsoft.com/office/word/2006/wordml" xmlns:wps="http://schemas.microsoft.com/office/word/2010/wordprocessingShape" mc:Ignorable="w14 w15 w16se w16cid w16 w16cex w16sdtdh wp14">
+<w:hdr xmlns:wpc="http://schemas.microsoft.com/office/word/2010/wordprocessingCanvas" xmlns:cx="http://schemas.microsoft.com/office/drawing/2014/chartex" xmlns:cx1="http://schemas.microsoft.com/office/drawing/2015/9/8/chartex" xmlns:cx2="http://schemas.microsoft.com/office/drawing/2015/10/21/chartex" xmlns:cx3="http://schemas.microsoft.com/office/drawing/2016/5/9/chartex" xmlns:cx4="http://schemas.microsoft.com/office/drawing/2016/5/10/chartex" xmlns:cx5="http://schemas.microsoft.com/office/drawing/2016/5/11/chartex" xmlns:cx6="http://schemas.microsoft.com/office/drawing/2016/5/12/chartex" xmlns:cx7="http://schemas.microsoft.com/office/drawing/2016/5/13/chartex" xmlns:cx8="http://schemas.microsoft.com/office/drawing/2016/5/14/chartex" xmlns:mc="http://schemas.openxmlformats.org/markup-compatibility/2006" xmlns:aink="http://schemas.microsoft.com/office/drawing/2016/ink" xmlns:am3d="http://schemas.microsoft.com/office/drawing/2017/model3d" xmlns:o="urn:schemas-microsoft-com:office:office" xmlns:oel="http://schemas.microsoft.com/office/2019/extlst" xmlns:r="http://schemas.openxmlformats.org/officeDocument/2006/relationships" xmlns:m="http://schemas.openxmlformats.org/officeDocument/2006/math" xmlns:v="urn:schemas-microsoft-com:vml" xmlns:wp14="http://schemas.microsoft.com/office/word/2010/wordprocessingDrawing" xmlns:wp="http://schemas.openxmlformats.org/drawingml/2006/wordprocessingDrawing" xmlns:w10="urn:schemas-microsoft-com:office:word" xmlns:w="http://schemas.openxmlformats.org/wordprocessingml/2006/main" xmlns:w14="http://schemas.microsoft.com/office/word/2010/wordml" xmlns:w15="http://schemas.microsoft.com/office/word/2012/wordml" xmlns:w16cex="http://schemas.microsoft.com/office/word/2018/wordml/cex" xmlns:w16cid="http://schemas.microsoft.com/office/word/2016/wordml/cid" xmlns:w16="http://schemas.microsoft.com/office/word/2018/wordml" xmlns:w16sdtdh="http://schemas.microsoft.com/office/word/2020/wordml/sdtdatahash" xmlns:w16se="http://schemas.microsoft.com/office/word/2015/wordml/symex" xmlns:wpg="http://schemas.microsoft.com/office/word/2010/wordprocessingGroup" xmlns:wpi="http://schemas.microsoft.com/office/word/2010/wordprocessingInk" xmlns:wne="http://schemas.microsoft.com/office/word/2006/wordml" xmlns:wps="http://schemas.microsoft.com/office/word/2010/wordprocessingShape" mc:Ignorable="w14 w15 w16se w16cid w16 w16cex w16sdtdh wp14">
   <w:p>
     <w:pPr>
       <w:pStyle w:val="Title"/>
@@ -3350,42 +3359,23 @@
       </w:rPr>
       <w:t xml:space="preserve">Shanghai, China | +86 180-2164-2001 | xl3139@nyu.edu | </w:t>
     </w:r>
-    <w:r>
-      <w:fldChar w:fldCharType="begin"/>
-    </w:r>
-    <w:r>
-      <w:rPr>
-        <w:lang w:val="de-DE"/>
-      </w:rPr>
-      <w:instrText>HYPERLINK "http://nigellu.com"</w:instrText>
-    </w:r>
-    <w:r>
-      <w:fldChar w:fldCharType="separate"/>
-    </w:r>
-    <w:r>
-      <w:rPr>
-        <w:rStyle w:val="Hyperlink"/>
-        <w:sz w:val="18"/>
-        <w:szCs w:val="18"/>
-        <w:lang w:val="de-DE"/>
-      </w:rPr>
-      <w:t>http://nigellu.com</w:t>
-    </w:r>
-    <w:r>
-      <w:rPr>
-        <w:rStyle w:val="Hyperlink"/>
-        <w:sz w:val="18"/>
-        <w:szCs w:val="18"/>
-        <w:lang w:val="de-DE"/>
-      </w:rPr>
-      <w:fldChar w:fldCharType="end"/>
-    </w:r>
+    <w:hyperlink r:id="rId1" w:history="1">
+      <w:r>
+        <w:rPr>
+          <w:rStyle w:val="Hyperlink"/>
+          <w:sz w:val="18"/>
+          <w:szCs w:val="18"/>
+          <w:lang w:val="de-DE"/>
+        </w:rPr>
+        <w:t>http://nigellu.com</w:t>
+      </w:r>
+    </w:hyperlink>
   </w:p>
 </w:hdr>
 </file>
 
 <file path=word/numbering.xml><?xml version="1.0" encoding="utf-8"?>
-<w:numbering xmlns:wpc="http://schemas.microsoft.com/office/word/2010/wordprocessingCanvas" xmlns:cx="http://schemas.microsoft.com/office/drawing/2014/chartex" xmlns:cx1="http://schemas.microsoft.com/office/drawing/2015/9/8/chartex" xmlns:cx2="http://schemas.microsoft.com/office/drawing/2015/10/21/chartex" xmlns:cx3="http://schemas.microsoft.com/office/drawing/2016/5/9/chartex" xmlns:cx4="http://schemas.microsoft.com/office/drawing/2016/5/10/chartex" xmlns:cx5="http://schemas.microsoft.com/office/drawing/2016/5/11/chartex" xmlns:cx6="http://schemas.microsoft.com/office/drawing/2016/5/12/chartex" xmlns:cx7="http://schemas.microsoft.com/office/drawing/2016/5/13/chartex" xmlns:cx8="http://schemas.microsoft.com/office/drawing/2016/5/14/chartex" xmlns:mc="http://schemas.openxmlformats.org/markup-compatibility/2006" xmlns:aink="http://schemas.microsoft.com/office/drawing/2016/ink" xmlns:am3d="http://schemas.microsoft.com/office/drawing/2017/model3d" xmlns:o="urn:schemas-microsoft-com:office:office" xmlns:oel="http://schemas.microsoft.com/office/2019/extlst" xmlns:r="http://schemas.openxmlformats.org/officeDocument/2006/relationships" xmlns:m="http://schemas.openxmlformats.org/officeDocument/2006/math" xmlns:v="urn:schemas-microsoft-com:vml" xmlns:wp14="http://schemas.microsoft.com/office/word/2010/wordprocessingDrawing" xmlns:wp="http://schemas.openxmlformats.org/drawingml/2006/wordprocessingDrawing" xmlns:w10="urn:schemas-microsoft-com:office:word" xmlns:w="http://schemas.openxmlformats.org/wordprocessingml/2006/main" xmlns:w14="http://schemas.microsoft.com/office/word/2010/wordml" xmlns:w15="http://schemas.microsoft.com/office/word/2012/wordml" xmlns:w16cex="http://schemas.microsoft.com/office/word/2018/wordml/cex" xmlns:w16cid="http://schemas.microsoft.com/office/word/2016/wordml/cid" xmlns:w16="http://schemas.microsoft.com/office/word/2018/wordml" xmlns:w16du="http://schemas.microsoft.com/office/word/2023/wordml/word16du" xmlns:w16sdtdh="http://schemas.microsoft.com/office/word/2020/wordml/sdtdatahash" xmlns:w16se="http://schemas.microsoft.com/office/word/2015/wordml/symex" xmlns:wpg="http://schemas.microsoft.com/office/word/2010/wordprocessingGroup" xmlns:wpi="http://schemas.microsoft.com/office/word/2010/wordprocessingInk" xmlns:wne="http://schemas.microsoft.com/office/word/2006/wordml" xmlns:wps="http://schemas.microsoft.com/office/word/2010/wordprocessingShape" mc:Ignorable="w14 w15 w16se w16cid w16 w16cex w16sdtdh wp14">
+<w:numbering xmlns:wpc="http://schemas.microsoft.com/office/word/2010/wordprocessingCanvas" xmlns:cx="http://schemas.microsoft.com/office/drawing/2014/chartex" xmlns:cx1="http://schemas.microsoft.com/office/drawing/2015/9/8/chartex" xmlns:cx2="http://schemas.microsoft.com/office/drawing/2015/10/21/chartex" xmlns:cx3="http://schemas.microsoft.com/office/drawing/2016/5/9/chartex" xmlns:cx4="http://schemas.microsoft.com/office/drawing/2016/5/10/chartex" xmlns:cx5="http://schemas.microsoft.com/office/drawing/2016/5/11/chartex" xmlns:cx6="http://schemas.microsoft.com/office/drawing/2016/5/12/chartex" xmlns:cx7="http://schemas.microsoft.com/office/drawing/2016/5/13/chartex" xmlns:cx8="http://schemas.microsoft.com/office/drawing/2016/5/14/chartex" xmlns:mc="http://schemas.openxmlformats.org/markup-compatibility/2006" xmlns:aink="http://schemas.microsoft.com/office/drawing/2016/ink" xmlns:am3d="http://schemas.microsoft.com/office/drawing/2017/model3d" xmlns:o="urn:schemas-microsoft-com:office:office" xmlns:oel="http://schemas.microsoft.com/office/2019/extlst" xmlns:r="http://schemas.openxmlformats.org/officeDocument/2006/relationships" xmlns:m="http://schemas.openxmlformats.org/officeDocument/2006/math" xmlns:v="urn:schemas-microsoft-com:vml" xmlns:wp14="http://schemas.microsoft.com/office/word/2010/wordprocessingDrawing" xmlns:wp="http://schemas.openxmlformats.org/drawingml/2006/wordprocessingDrawing" xmlns:w10="urn:schemas-microsoft-com:office:word" xmlns:w="http://schemas.openxmlformats.org/wordprocessingml/2006/main" xmlns:w14="http://schemas.microsoft.com/office/word/2010/wordml" xmlns:w15="http://schemas.microsoft.com/office/word/2012/wordml" xmlns:w16cex="http://schemas.microsoft.com/office/word/2018/wordml/cex" xmlns:w16cid="http://schemas.microsoft.com/office/word/2016/wordml/cid" xmlns:w16="http://schemas.microsoft.com/office/word/2018/wordml" xmlns:w16sdtdh="http://schemas.microsoft.com/office/word/2020/wordml/sdtdatahash" xmlns:w16se="http://schemas.microsoft.com/office/word/2015/wordml/symex" xmlns:wpg="http://schemas.microsoft.com/office/word/2010/wordprocessingGroup" xmlns:wpi="http://schemas.microsoft.com/office/word/2010/wordprocessingInk" xmlns:wne="http://schemas.microsoft.com/office/word/2006/wordml" xmlns:wps="http://schemas.microsoft.com/office/word/2010/wordprocessingShape" mc:Ignorable="w14 w15 w16se w16cid w16 w16cex w16sdtdh wp14">
   <w:abstractNum w:abstractNumId="0" w15:restartNumberingAfterBreak="0">
     <w:nsid w:val="00000001"/>
     <w:multiLevelType w:val="hybridMultilevel"/>
@@ -5464,28 +5454,28 @@
 </file>
 
 <file path=customXml/item1.xml><?xml version="1.0" encoding="utf-8"?>
-<b:Sources xmlns:b="http://schemas.openxmlformats.org/officeDocument/2006/bibliography" xmlns="http://schemas.openxmlformats.org/officeDocument/2006/bibliography" SelectedStyle="\APASixthEditionOfficeOnline.xsl" StyleName="APA" Version="6"/>
-</file>
-
-<file path=customXml/item2.xml><?xml version="1.0" encoding="utf-8"?>
 <go:gDocsCustomXmlDataStorage xmlns:go="http://customooxmlschemas.google.com/" xmlns:r="http://schemas.openxmlformats.org/officeDocument/2006/relationships">
   <go:docsCustomData xmlns:go="http://customooxmlschemas.google.com/" roundtripDataSignature="AMtx7mgsblla5QjIazlbo+W5t2A8PpiNqg==">AMUW2mVDiDQI7CrcLFWoUgVMxcoqBgykbbs9JtjUhHcd0aORu6vnbqJ2HB4Ptxo+6hAIhEjgv6TjnE6yXEmUlFmOXJaMEDZWxd9Zh/8Ep1aOwRpk9iPfYPI5wybORph33xgrPJnlZDo5</go:docsCustomData>
 </go:gDocsCustomXmlDataStorage>
 </file>
 
-<file path=customXml/itemProps1.xml><?xml version="1.0" encoding="utf-8"?>
-<ds:datastoreItem xmlns:ds="http://schemas.openxmlformats.org/officeDocument/2006/customXml" ds:itemID="{26F5E3C9-C90C-4EFA-A655-974A79FADE37}">
-  <ds:schemaRefs>
-    <ds:schemaRef ds:uri="http://schemas.openxmlformats.org/officeDocument/2006/bibliography"/>
-  </ds:schemaRefs>
-</ds:datastoreItem>
+<file path=customXml/item2.xml><?xml version="1.0" encoding="utf-8"?>
+<b:Sources xmlns:b="http://schemas.openxmlformats.org/officeDocument/2006/bibliography" xmlns="http://schemas.openxmlformats.org/officeDocument/2006/bibliography" SelectedStyle="\APASixthEditionOfficeOnline.xsl" StyleName="APA" Version="6"/>
 </file>
 
-<file path=customXml/itemProps2.xml><?xml version="1.0" encoding="utf-8"?>
+<file path=customXml/itemProps1.xml><?xml version="1.0" encoding="utf-8"?>
 <ds:datastoreItem xmlns:ds="http://schemas.openxmlformats.org/officeDocument/2006/customXml" ds:itemID="{11111111-1234-1234-1234-123412341234}">
   <ds:schemaRefs>
     <ds:schemaRef ds:uri="http://customooxmlschemas.google.com/"/>
     <ds:schemaRef ds:uri="http://schemas.openxmlformats.org/officeDocument/2006/relationships"/>
   </ds:schemaRefs>
 </ds:datastoreItem>
+</file>
+
+<file path=customXml/itemProps2.xml><?xml version="1.0" encoding="utf-8"?>
+<ds:datastoreItem xmlns:ds="http://schemas.openxmlformats.org/officeDocument/2006/customXml" ds:itemID="{26F5E3C9-C90C-4EFA-A655-974A79FADE37}">
+  <ds:schemaRefs>
+    <ds:schemaRef ds:uri="http://schemas.openxmlformats.org/officeDocument/2006/bibliography"/>
+  </ds:schemaRefs>
+</ds:datastoreItem>
 </file>
</xml_diff>

<commit_message>
add: added resume for applying C2SMART Center's developer intern
</commit_message>
<xml_diff>
--- a/2023/onCampuseServiceOriented/resumeBase.docx
+++ b/2023/onCampuseServiceOriented/resumeBase.docx
@@ -52,15 +52,7 @@
           <w:sz w:val="19"/>
           <w:szCs w:val="19"/>
         </w:rPr>
-        <w:t xml:space="preserve">, Tandon School of Engineering                                             </w:t>
-      </w:r>
-      <w:r>
-        <w:rPr>
-          <w:rFonts w:ascii="Times New Roman" w:hAnsi="Times New Roman" w:cs="Times New Roman"/>
-          <w:sz w:val="19"/>
-          <w:szCs w:val="19"/>
-        </w:rPr>
-        <w:t xml:space="preserve">                        </w:t>
+        <w:t xml:space="preserve">, Tandon School of Engineering                                                                     </w:t>
       </w:r>
       <w:r>
         <w:rPr>
@@ -122,39 +114,7 @@
           <w:sz w:val="19"/>
           <w:szCs w:val="19"/>
         </w:rPr>
-        <w:t xml:space="preserve">    </w:t>
-      </w:r>
-      <w:r>
-        <w:rPr>
-          <w:rFonts w:ascii="Times New Roman" w:hAnsi="Times New Roman" w:cs="Times New Roman"/>
-          <w:sz w:val="19"/>
-          <w:szCs w:val="19"/>
-        </w:rPr>
-        <w:t xml:space="preserve">                   </w:t>
-      </w:r>
-      <w:r>
-        <w:rPr>
-          <w:rFonts w:ascii="Times New Roman" w:hAnsi="Times New Roman" w:cs="Times New Roman"/>
-          <w:sz w:val="19"/>
-          <w:szCs w:val="19"/>
-        </w:rPr>
-        <w:t xml:space="preserve">             </w:t>
-      </w:r>
-      <w:r>
-        <w:rPr>
-          <w:rFonts w:ascii="Times New Roman" w:hAnsi="Times New Roman" w:cs="Times New Roman"/>
-          <w:sz w:val="19"/>
-          <w:szCs w:val="19"/>
-        </w:rPr>
-        <w:t xml:space="preserve"> </w:t>
-      </w:r>
-      <w:r>
-        <w:rPr>
-          <w:rFonts w:ascii="Times New Roman" w:hAnsi="Times New Roman" w:cs="Times New Roman"/>
-          <w:sz w:val="19"/>
-          <w:szCs w:val="19"/>
-        </w:rPr>
-        <w:t xml:space="preserve">              Sep 2023 – May 2025</w:t>
+        <w:t xml:space="preserve">                                                   Sep 2023 – May 2025</w:t>
       </w:r>
     </w:p>
     <w:p>
@@ -182,15 +142,7 @@
           <w:sz w:val="19"/>
           <w:szCs w:val="19"/>
         </w:rPr>
-        <w:t xml:space="preserve">, NYU Shanghai                                                                          </w:t>
-      </w:r>
-      <w:r>
-        <w:rPr>
-          <w:rFonts w:ascii="Times New Roman" w:hAnsi="Times New Roman" w:cs="Times New Roman"/>
-          <w:sz w:val="19"/>
-          <w:szCs w:val="19"/>
-        </w:rPr>
-        <w:t xml:space="preserve">                    </w:t>
+        <w:t xml:space="preserve">, NYU Shanghai                                                                                              </w:t>
       </w:r>
       <w:r>
         <w:rPr>
@@ -222,15 +174,25 @@
           <w:sz w:val="19"/>
           <w:szCs w:val="19"/>
         </w:rPr>
-        <w:t xml:space="preserve"> </w:t>
-      </w:r>
-      <w:r>
-        <w:rPr>
-          <w:rFonts w:ascii="Times New Roman" w:hAnsi="Times New Roman" w:cs="Times New Roman"/>
-          <w:sz w:val="19"/>
-          <w:szCs w:val="19"/>
-        </w:rPr>
-        <w:t xml:space="preserve">       Shanghai, China</w:t>
+        <w:t xml:space="preserve">        </w:t>
+      </w:r>
+      <w:proofErr w:type="spellStart"/>
+      <w:r>
+        <w:rPr>
+          <w:rFonts w:ascii="Times New Roman" w:hAnsi="Times New Roman" w:cs="Times New Roman"/>
+          <w:sz w:val="19"/>
+          <w:szCs w:val="19"/>
+        </w:rPr>
+        <w:t>Shanghai</w:t>
+      </w:r>
+      <w:proofErr w:type="spellEnd"/>
+      <w:r>
+        <w:rPr>
+          <w:rFonts w:ascii="Times New Roman" w:hAnsi="Times New Roman" w:cs="Times New Roman"/>
+          <w:sz w:val="19"/>
+          <w:szCs w:val="19"/>
+        </w:rPr>
+        <w:t>, China</w:t>
       </w:r>
     </w:p>
     <w:p>
@@ -258,23 +220,7 @@
           <w:sz w:val="19"/>
           <w:szCs w:val="19"/>
         </w:rPr>
-        <w:t xml:space="preserve">                       </w:t>
-      </w:r>
-      <w:r>
-        <w:rPr>
-          <w:rFonts w:ascii="Times New Roman" w:hAnsi="Times New Roman" w:cs="Times New Roman"/>
-          <w:sz w:val="19"/>
-          <w:szCs w:val="19"/>
-        </w:rPr>
-        <w:t xml:space="preserve">                                                </w:t>
-      </w:r>
-      <w:r>
-        <w:rPr>
-          <w:rFonts w:ascii="Times New Roman" w:hAnsi="Times New Roman" w:cs="Times New Roman"/>
-          <w:sz w:val="19"/>
-          <w:szCs w:val="19"/>
-        </w:rPr>
-        <w:t xml:space="preserve"> </w:t>
+        <w:t xml:space="preserve">                                                                        </w:t>
       </w:r>
       <w:r>
         <w:rPr>
@@ -310,17 +256,7 @@
           <w:sz w:val="19"/>
           <w:szCs w:val="19"/>
         </w:rPr>
-        <w:t xml:space="preserve">One-year study-away at New York University, </w:t>
-      </w:r>
-      <w:r>
-        <w:rPr>
-          <w:rFonts w:ascii="Times New Roman" w:hAnsi="Times New Roman" w:cs="Times New Roman"/>
-          <w:i/>
-          <w:iCs/>
-          <w:sz w:val="19"/>
-          <w:szCs w:val="19"/>
-        </w:rPr>
-        <w:t xml:space="preserve">New York Campus                                             </w:t>
+        <w:t xml:space="preserve">One-year study-away at New York University, New York Campus                                             </w:t>
       </w:r>
       <w:r>
         <w:rPr>
@@ -414,7 +350,7 @@
           <w:ilvl w:val="0"/>
           <w:numId w:val="13"/>
         </w:numPr>
-        <w:spacing w:after="60"/>
+        <w:spacing w:after="40"/>
         <w:ind w:left="187" w:hanging="187"/>
         <w:jc w:val="both"/>
         <w:rPr>
@@ -549,47 +485,15 @@
           <w:sz w:val="19"/>
           <w:szCs w:val="19"/>
         </w:rPr>
-        <w:t>Development</w:t>
-      </w:r>
-      <w:r>
-        <w:rPr>
-          <w:rFonts w:ascii="Times New Roman" w:hAnsi="Times New Roman" w:cs="Times New Roman"/>
-          <w:sz w:val="19"/>
-          <w:szCs w:val="19"/>
-        </w:rPr>
-        <w:t xml:space="preserve">: </w:t>
-      </w:r>
-      <w:r>
-        <w:rPr>
-          <w:rFonts w:ascii="Times New Roman" w:hAnsi="Times New Roman" w:cs="Times New Roman"/>
-          <w:sz w:val="19"/>
-          <w:szCs w:val="19"/>
-        </w:rPr>
-        <w:t xml:space="preserve">Familiar with </w:t>
-      </w:r>
-      <w:r>
-        <w:rPr>
-          <w:rFonts w:ascii="Times New Roman" w:hAnsi="Times New Roman" w:cs="Times New Roman"/>
-          <w:sz w:val="19"/>
-          <w:szCs w:val="19"/>
-        </w:rPr>
-        <w:t>Django, ReactJS, understand common data structures, algorithms</w:t>
-      </w:r>
-      <w:r>
-        <w:rPr>
-          <w:rFonts w:ascii="Times New Roman" w:hAnsi="Times New Roman" w:cs="Times New Roman"/>
-          <w:sz w:val="19"/>
-          <w:szCs w:val="19"/>
-        </w:rPr>
-        <w:t>.</w:t>
-      </w:r>
-      <w:r>
-        <w:rPr>
-          <w:rFonts w:ascii="Times New Roman" w:hAnsi="Times New Roman" w:cs="Times New Roman"/>
-          <w:sz w:val="19"/>
-          <w:szCs w:val="19"/>
-        </w:rPr>
-        <w:t xml:space="preserve"> Advanced beginner level in SQL, markdown, and LaTeX</w:t>
+        <w:t>Office &amp; G-Suite</w:t>
+      </w:r>
+      <w:r>
+        <w:rPr>
+          <w:rFonts w:ascii="Times New Roman" w:hAnsi="Times New Roman" w:cs="Times New Roman"/>
+          <w:sz w:val="19"/>
+          <w:szCs w:val="19"/>
+        </w:rPr>
+        <w:t>: familiar with Office suite and Google suite (e.g., Google sheets, PowerPoint, etc.)</w:t>
       </w:r>
     </w:p>
     <w:p>
@@ -597,14 +501,26 @@
         <w:pBdr>
           <w:bottom w:val="single" w:sz="12" w:space="1" w:color="000000"/>
         </w:pBdr>
-        <w:jc w:val="both"/>
+        <w:tabs>
+          <w:tab w:val="left" w:pos="8100"/>
+        </w:tabs>
+        <w:ind w:left="180" w:hanging="180"/>
+        <w:jc w:val="both"/>
+        <w:rPr>
+          <w:rFonts w:ascii="Times New Roman" w:hAnsi="Times New Roman" w:cs="Times New Roman"/>
+          <w:sz w:val="19"/>
+          <w:szCs w:val="19"/>
+        </w:rPr>
+      </w:pPr>
+      <w:r>
         <w:rPr>
           <w:rFonts w:ascii="Times New Roman" w:hAnsi="Times New Roman" w:cs="Times New Roman"/>
           <w:b/>
           <w:sz w:val="19"/>
           <w:szCs w:val="19"/>
         </w:rPr>
-      </w:pPr>
+        <w:t>ON-CAMPUS</w:t>
+      </w:r>
       <w:r>
         <w:rPr>
           <w:rFonts w:ascii="Times New Roman" w:hAnsi="Times New Roman" w:cs="Times New Roman"/>
@@ -612,7 +528,67 @@
           <w:sz w:val="19"/>
           <w:szCs w:val="19"/>
         </w:rPr>
-        <w:t>PROFESSIONAL</w:t>
+        <w:t xml:space="preserve"> EXPERIENCE</w:t>
+      </w:r>
+    </w:p>
+    <w:p>
+      <w:pPr>
+        <w:widowControl w:val="0"/>
+        <w:ind w:left="180" w:hanging="180"/>
+        <w:jc w:val="both"/>
+        <w:rPr>
+          <w:rFonts w:ascii="Times New Roman" w:hAnsi="Times New Roman" w:cs="Times New Roman"/>
+          <w:sz w:val="19"/>
+          <w:szCs w:val="19"/>
+        </w:rPr>
+      </w:pPr>
+      <w:r>
+        <w:rPr>
+          <w:rFonts w:ascii="Times New Roman" w:hAnsi="Times New Roman" w:cs="Times New Roman" w:hint="eastAsia"/>
+          <w:i/>
+          <w:iCs/>
+          <w:sz w:val="19"/>
+          <w:szCs w:val="19"/>
+        </w:rPr>
+        <w:t>Chinese</w:t>
+      </w:r>
+      <w:r>
+        <w:rPr>
+          <w:rFonts w:ascii="Times New Roman" w:hAnsi="Times New Roman" w:cs="Times New Roman"/>
+          <w:i/>
+          <w:iCs/>
+          <w:sz w:val="19"/>
+          <w:szCs w:val="19"/>
+        </w:rPr>
+        <w:t xml:space="preserve"> </w:t>
+      </w:r>
+      <w:r>
+        <w:rPr>
+          <w:rFonts w:ascii="Times New Roman" w:hAnsi="Times New Roman" w:cs="Times New Roman" w:hint="eastAsia"/>
+          <w:i/>
+          <w:iCs/>
+          <w:sz w:val="19"/>
+          <w:szCs w:val="19"/>
+        </w:rPr>
+        <w:t>Admission</w:t>
+      </w:r>
+      <w:r>
+        <w:rPr>
+          <w:rFonts w:ascii="Times New Roman" w:hAnsi="Times New Roman" w:cs="Times New Roman"/>
+          <w:i/>
+          <w:iCs/>
+          <w:sz w:val="19"/>
+          <w:szCs w:val="19"/>
+        </w:rPr>
+        <w:t>s Ambassador</w:t>
+      </w:r>
+      <w:r>
+        <w:rPr>
+          <w:rFonts w:ascii="Times New Roman" w:hAnsi="Times New Roman" w:cs="Times New Roman"/>
+          <w:sz w:val="19"/>
+          <w:szCs w:val="19"/>
+        </w:rPr>
+        <w:t xml:space="preserve">, </w:t>
       </w:r>
       <w:r>
         <w:rPr>
@@ -621,7 +597,473 @@
           <w:sz w:val="19"/>
           <w:szCs w:val="19"/>
         </w:rPr>
-        <w:t xml:space="preserve"> EXPERIENCE</w:t>
+        <w:t xml:space="preserve">NYU Shanghai Chinese Admissions Office                  </w:t>
+      </w:r>
+      <w:r>
+        <w:rPr>
+          <w:rFonts w:ascii="Times New Roman" w:hAnsi="Times New Roman" w:cs="Times New Roman"/>
+          <w:sz w:val="19"/>
+          <w:szCs w:val="19"/>
+        </w:rPr>
+        <w:t xml:space="preserve">                       </w:t>
+      </w:r>
+      <w:r>
+        <w:rPr>
+          <w:rFonts w:ascii="Times New Roman" w:hAnsi="Times New Roman" w:cs="Times New Roman"/>
+          <w:sz w:val="19"/>
+          <w:szCs w:val="19"/>
+        </w:rPr>
+        <w:t xml:space="preserve">Oct 2019 to </w:t>
+      </w:r>
+      <w:r>
+        <w:rPr>
+          <w:rFonts w:ascii="Times New Roman" w:hAnsi="Times New Roman" w:cs="Times New Roman"/>
+          <w:sz w:val="19"/>
+          <w:szCs w:val="19"/>
+        </w:rPr>
+        <w:t>May</w:t>
+      </w:r>
+      <w:r>
+        <w:rPr>
+          <w:rFonts w:ascii="Times New Roman" w:hAnsi="Times New Roman" w:cs="Times New Roman"/>
+          <w:sz w:val="19"/>
+          <w:szCs w:val="19"/>
+        </w:rPr>
+        <w:t xml:space="preserve"> </w:t>
+      </w:r>
+      <w:r>
+        <w:rPr>
+          <w:rFonts w:ascii="Times New Roman" w:hAnsi="Times New Roman" w:cs="Times New Roman"/>
+          <w:sz w:val="19"/>
+          <w:szCs w:val="19"/>
+        </w:rPr>
+        <w:t>2023</w:t>
+      </w:r>
+      <w:r>
+        <w:rPr>
+          <w:rFonts w:ascii="Times New Roman" w:hAnsi="Times New Roman" w:cs="Times New Roman"/>
+          <w:sz w:val="19"/>
+          <w:szCs w:val="19"/>
+        </w:rPr>
+        <w:t xml:space="preserve"> </w:t>
+      </w:r>
+    </w:p>
+    <w:p>
+      <w:pPr>
+        <w:widowControl w:val="0"/>
+        <w:numPr>
+          <w:ilvl w:val="0"/>
+          <w:numId w:val="5"/>
+        </w:numPr>
+        <w:ind w:left="187" w:hanging="187"/>
+        <w:jc w:val="both"/>
+        <w:rPr>
+          <w:rFonts w:ascii="Times New Roman" w:hAnsi="Times New Roman" w:cs="Times New Roman"/>
+          <w:sz w:val="19"/>
+          <w:szCs w:val="19"/>
+        </w:rPr>
+      </w:pPr>
+      <w:r>
+        <w:rPr>
+          <w:rFonts w:ascii="Times New Roman" w:hAnsi="Times New Roman" w:cs="Times New Roman"/>
+          <w:sz w:val="19"/>
+          <w:szCs w:val="19"/>
+        </w:rPr>
+        <w:t>Hosted or co-hosted online/in-person panels for information sharing and advertising admissions events</w:t>
+      </w:r>
+      <w:r>
+        <w:rPr>
+          <w:rFonts w:ascii="Times New Roman" w:hAnsi="Times New Roman" w:cs="Times New Roman"/>
+          <w:sz w:val="19"/>
+          <w:szCs w:val="19"/>
+        </w:rPr>
+        <w:t>.</w:t>
+      </w:r>
+    </w:p>
+    <w:p>
+      <w:pPr>
+        <w:widowControl w:val="0"/>
+        <w:numPr>
+          <w:ilvl w:val="0"/>
+          <w:numId w:val="5"/>
+        </w:numPr>
+        <w:ind w:left="187" w:hanging="187"/>
+        <w:jc w:val="both"/>
+        <w:rPr>
+          <w:rFonts w:ascii="Times New Roman" w:hAnsi="Times New Roman" w:cs="Times New Roman"/>
+          <w:sz w:val="19"/>
+          <w:szCs w:val="19"/>
+        </w:rPr>
+      </w:pPr>
+      <w:r>
+        <w:rPr>
+          <w:rFonts w:ascii="Times New Roman" w:hAnsi="Times New Roman" w:cs="Times New Roman"/>
+          <w:sz w:val="19"/>
+          <w:szCs w:val="19"/>
+        </w:rPr>
+        <w:t>Led weekly campus tours during weekends and present NYU Shanghai to potential students and their parents.</w:t>
+      </w:r>
+    </w:p>
+    <w:p>
+      <w:pPr>
+        <w:widowControl w:val="0"/>
+        <w:numPr>
+          <w:ilvl w:val="0"/>
+          <w:numId w:val="5"/>
+        </w:numPr>
+        <w:ind w:left="187" w:hanging="187"/>
+        <w:jc w:val="both"/>
+        <w:rPr>
+          <w:rFonts w:ascii="Times New Roman" w:hAnsi="Times New Roman" w:cs="Times New Roman"/>
+          <w:sz w:val="19"/>
+          <w:szCs w:val="19"/>
+        </w:rPr>
+      </w:pPr>
+      <w:r>
+        <w:rPr>
+          <w:rFonts w:ascii="Times New Roman" w:hAnsi="Times New Roman" w:cs="Times New Roman"/>
+          <w:sz w:val="19"/>
+          <w:szCs w:val="19"/>
+        </w:rPr>
+        <w:t>Assisted in the admission process by performing data cleaning/analysis on applications and provide quantitative insights.</w:t>
+      </w:r>
+    </w:p>
+    <w:p>
+      <w:pPr>
+        <w:widowControl w:val="0"/>
+        <w:numPr>
+          <w:ilvl w:val="0"/>
+          <w:numId w:val="5"/>
+        </w:numPr>
+        <w:ind w:left="187" w:hanging="187"/>
+        <w:jc w:val="both"/>
+        <w:rPr>
+          <w:rFonts w:ascii="Times New Roman" w:hAnsi="Times New Roman" w:cs="Times New Roman"/>
+          <w:sz w:val="19"/>
+          <w:szCs w:val="19"/>
+        </w:rPr>
+      </w:pPr>
+      <w:r>
+        <w:rPr>
+          <w:rFonts w:ascii="Times New Roman" w:hAnsi="Times New Roman" w:cs="Times New Roman"/>
+          <w:sz w:val="19"/>
+          <w:szCs w:val="19"/>
+        </w:rPr>
+        <w:t>Provided information to and resolve application issues of potential students via the admissions hotline.</w:t>
+      </w:r>
+    </w:p>
+    <w:p>
+      <w:pPr>
+        <w:widowControl w:val="0"/>
+        <w:ind w:left="180" w:hanging="180"/>
+        <w:jc w:val="both"/>
+        <w:rPr>
+          <w:rFonts w:ascii="Times New Roman" w:hAnsi="Times New Roman" w:cs="Times New Roman"/>
+          <w:sz w:val="19"/>
+          <w:szCs w:val="19"/>
+        </w:rPr>
+      </w:pPr>
+      <w:r>
+        <w:rPr>
+          <w:rFonts w:ascii="Times New Roman" w:hAnsi="Times New Roman" w:cs="Times New Roman"/>
+          <w:i/>
+          <w:iCs/>
+          <w:sz w:val="19"/>
+          <w:szCs w:val="19"/>
+        </w:rPr>
+        <w:t>Resident Assistant</w:t>
+      </w:r>
+      <w:r>
+        <w:rPr>
+          <w:rFonts w:ascii="Times New Roman" w:hAnsi="Times New Roman" w:cs="Times New Roman"/>
+          <w:sz w:val="19"/>
+          <w:szCs w:val="19"/>
+        </w:rPr>
+        <w:t xml:space="preserve">, </w:t>
+      </w:r>
+      <w:r>
+        <w:rPr>
+          <w:rFonts w:ascii="Times New Roman" w:hAnsi="Times New Roman" w:cs="Times New Roman"/>
+          <w:b/>
+          <w:sz w:val="19"/>
+          <w:szCs w:val="19"/>
+        </w:rPr>
+        <w:t xml:space="preserve">NYU Shanghai Office of Residential Life                  </w:t>
+      </w:r>
+      <w:r>
+        <w:rPr>
+          <w:rFonts w:ascii="Times New Roman" w:hAnsi="Times New Roman" w:cs="Times New Roman"/>
+          <w:sz w:val="19"/>
+          <w:szCs w:val="19"/>
+        </w:rPr>
+        <w:t xml:space="preserve">                                                  Aug 2020 to Jun 2021</w:t>
+      </w:r>
+      <w:r>
+        <w:rPr>
+          <w:rFonts w:ascii="Times New Roman" w:hAnsi="Times New Roman" w:cs="Times New Roman"/>
+          <w:sz w:val="19"/>
+          <w:szCs w:val="19"/>
+        </w:rPr>
+        <w:t xml:space="preserve"> </w:t>
+      </w:r>
+    </w:p>
+    <w:p>
+      <w:pPr>
+        <w:widowControl w:val="0"/>
+        <w:numPr>
+          <w:ilvl w:val="0"/>
+          <w:numId w:val="5"/>
+        </w:numPr>
+        <w:ind w:left="187" w:hanging="187"/>
+        <w:jc w:val="both"/>
+        <w:rPr>
+          <w:rFonts w:ascii="Times New Roman" w:hAnsi="Times New Roman" w:cs="Times New Roman"/>
+          <w:sz w:val="19"/>
+          <w:szCs w:val="19"/>
+        </w:rPr>
+      </w:pPr>
+      <w:r>
+        <w:rPr>
+          <w:rFonts w:ascii="Times New Roman" w:hAnsi="Times New Roman" w:cs="Times New Roman"/>
+          <w:sz w:val="19"/>
+          <w:szCs w:val="19"/>
+        </w:rPr>
+        <w:t>Oversaw a residence hall with 688 residents and developed a safe and inclusive community for 49 students.</w:t>
+      </w:r>
+    </w:p>
+    <w:p>
+      <w:pPr>
+        <w:widowControl w:val="0"/>
+        <w:numPr>
+          <w:ilvl w:val="0"/>
+          <w:numId w:val="5"/>
+        </w:numPr>
+        <w:ind w:left="187" w:hanging="187"/>
+        <w:jc w:val="both"/>
+        <w:rPr>
+          <w:rFonts w:ascii="Times New Roman" w:hAnsi="Times New Roman" w:cs="Times New Roman"/>
+          <w:sz w:val="19"/>
+          <w:szCs w:val="19"/>
+        </w:rPr>
+      </w:pPr>
+      <w:r>
+        <w:rPr>
+          <w:rFonts w:ascii="Times New Roman" w:hAnsi="Times New Roman" w:cs="Times New Roman"/>
+          <w:sz w:val="19"/>
+          <w:szCs w:val="19"/>
+        </w:rPr>
+        <w:t>Reached out to and collaborate with different departments/other RAs to hold meaningful on-campus events for residents</w:t>
+      </w:r>
+      <w:r>
+        <w:rPr>
+          <w:rFonts w:ascii="Times New Roman" w:hAnsi="Times New Roman" w:cs="Times New Roman"/>
+          <w:sz w:val="19"/>
+          <w:szCs w:val="19"/>
+        </w:rPr>
+        <w:t>.</w:t>
+      </w:r>
+    </w:p>
+    <w:p>
+      <w:pPr>
+        <w:widowControl w:val="0"/>
+        <w:numPr>
+          <w:ilvl w:val="0"/>
+          <w:numId w:val="5"/>
+        </w:numPr>
+        <w:spacing w:after="60"/>
+        <w:ind w:left="187" w:hanging="187"/>
+        <w:jc w:val="both"/>
+        <w:rPr>
+          <w:rFonts w:ascii="Times New Roman" w:hAnsi="Times New Roman" w:cs="Times New Roman"/>
+          <w:sz w:val="19"/>
+          <w:szCs w:val="19"/>
+        </w:rPr>
+      </w:pPr>
+      <w:r>
+        <w:rPr>
+          <w:rFonts w:ascii="Times New Roman" w:hAnsi="Times New Roman" w:cs="Times New Roman"/>
+          <w:sz w:val="19"/>
+          <w:szCs w:val="19"/>
+        </w:rPr>
+        <w:t>Shouldered responsibilities like bulletin board, resolving issues resident may encounter, assessing and escalating crisis.</w:t>
+      </w:r>
+    </w:p>
+    <w:p>
+      <w:pPr>
+        <w:pBdr>
+          <w:bottom w:val="single" w:sz="12" w:space="1" w:color="000000"/>
+        </w:pBdr>
+        <w:tabs>
+          <w:tab w:val="left" w:pos="8100"/>
+        </w:tabs>
+        <w:ind w:left="180" w:hanging="180"/>
+        <w:jc w:val="both"/>
+        <w:rPr>
+          <w:rFonts w:ascii="Times New Roman" w:hAnsi="Times New Roman" w:cs="Times New Roman"/>
+          <w:sz w:val="19"/>
+          <w:szCs w:val="19"/>
+        </w:rPr>
+      </w:pPr>
+      <w:r>
+        <w:rPr>
+          <w:rFonts w:ascii="Times New Roman" w:hAnsi="Times New Roman" w:cs="Times New Roman"/>
+          <w:b/>
+          <w:sz w:val="19"/>
+          <w:szCs w:val="19"/>
+        </w:rPr>
+        <w:t>VOLUNTEER EXPERIENCE</w:t>
+      </w:r>
+    </w:p>
+    <w:p>
+      <w:pPr>
+        <w:widowControl w:val="0"/>
+        <w:ind w:left="180" w:hanging="180"/>
+        <w:jc w:val="both"/>
+        <w:rPr>
+          <w:rFonts w:ascii="Times New Roman" w:hAnsi="Times New Roman" w:cs="Times New Roman"/>
+          <w:sz w:val="19"/>
+          <w:szCs w:val="19"/>
+        </w:rPr>
+      </w:pPr>
+      <w:r>
+        <w:rPr>
+          <w:rFonts w:ascii="Times New Roman" w:hAnsi="Times New Roman" w:cs="Times New Roman"/>
+          <w:i/>
+          <w:sz w:val="19"/>
+          <w:szCs w:val="19"/>
+        </w:rPr>
+        <w:t xml:space="preserve">English </w:t>
+      </w:r>
+      <w:r>
+        <w:rPr>
+          <w:rFonts w:ascii="Times New Roman" w:hAnsi="Times New Roman" w:cs="Times New Roman"/>
+          <w:i/>
+          <w:sz w:val="19"/>
+          <w:szCs w:val="19"/>
+        </w:rPr>
+        <w:t>Teacher</w:t>
+      </w:r>
+      <w:r>
+        <w:rPr>
+          <w:rFonts w:ascii="Times New Roman" w:hAnsi="Times New Roman" w:cs="Times New Roman"/>
+          <w:sz w:val="19"/>
+          <w:szCs w:val="19"/>
+        </w:rPr>
+        <w:t xml:space="preserve">, </w:t>
+      </w:r>
+      <w:r>
+        <w:rPr>
+          <w:rFonts w:ascii="Times New Roman" w:hAnsi="Times New Roman" w:cs="Times New Roman"/>
+          <w:b/>
+          <w:sz w:val="19"/>
+          <w:szCs w:val="19"/>
+        </w:rPr>
+        <w:t>Steppingstones Shangha</w:t>
+      </w:r>
+      <w:r>
+        <w:rPr>
+          <w:rFonts w:ascii="Times New Roman" w:hAnsi="Times New Roman" w:cs="Times New Roman"/>
+          <w:b/>
+          <w:sz w:val="19"/>
+          <w:szCs w:val="19"/>
+        </w:rPr>
+        <w:t xml:space="preserve">i                </w:t>
+      </w:r>
+      <w:r>
+        <w:rPr>
+          <w:rFonts w:ascii="Times New Roman" w:hAnsi="Times New Roman" w:cs="Times New Roman"/>
+          <w:sz w:val="19"/>
+          <w:szCs w:val="19"/>
+        </w:rPr>
+        <w:t xml:space="preserve">                                                                                  </w:t>
+      </w:r>
+      <w:r>
+        <w:rPr>
+          <w:rFonts w:ascii="Times New Roman" w:hAnsi="Times New Roman" w:cs="Times New Roman"/>
+          <w:sz w:val="19"/>
+          <w:szCs w:val="19"/>
+        </w:rPr>
+        <w:t xml:space="preserve">Oct 2019 to Dec 2019 </w:t>
+      </w:r>
+    </w:p>
+    <w:p>
+      <w:pPr>
+        <w:widowControl w:val="0"/>
+        <w:numPr>
+          <w:ilvl w:val="0"/>
+          <w:numId w:val="5"/>
+        </w:numPr>
+        <w:spacing w:after="40"/>
+        <w:ind w:left="187" w:hanging="187"/>
+        <w:jc w:val="both"/>
+        <w:rPr>
+          <w:rFonts w:ascii="Times New Roman" w:hAnsi="Times New Roman" w:cs="Times New Roman"/>
+          <w:sz w:val="19"/>
+          <w:szCs w:val="19"/>
+        </w:rPr>
+      </w:pPr>
+      <w:r>
+        <w:rPr>
+          <w:rFonts w:ascii="Times New Roman" w:hAnsi="Times New Roman" w:cs="Times New Roman"/>
+          <w:sz w:val="19"/>
+          <w:szCs w:val="19"/>
+        </w:rPr>
+        <w:t xml:space="preserve">Teach English for a class of 52 elementary-level children of </w:t>
+      </w:r>
+      <w:r>
+        <w:rPr>
+          <w:rFonts w:ascii="Times New Roman" w:hAnsi="Times New Roman" w:cs="Times New Roman"/>
+          <w:sz w:val="19"/>
+          <w:szCs w:val="19"/>
+        </w:rPr>
+        <w:t>migrant</w:t>
+      </w:r>
+      <w:r>
+        <w:rPr>
+          <w:rFonts w:ascii="Times New Roman" w:hAnsi="Times New Roman" w:cs="Times New Roman"/>
+          <w:sz w:val="19"/>
+          <w:szCs w:val="19"/>
+        </w:rPr>
+        <w:t xml:space="preserve"> workers in Shanghai</w:t>
+      </w:r>
+      <w:r>
+        <w:rPr>
+          <w:rFonts w:ascii="Times New Roman" w:hAnsi="Times New Roman" w:cs="Times New Roman"/>
+          <w:sz w:val="19"/>
+          <w:szCs w:val="19"/>
+        </w:rPr>
+        <w:t xml:space="preserve"> to promote education equality</w:t>
+      </w:r>
+      <w:r>
+        <w:rPr>
+          <w:rFonts w:ascii="Times New Roman" w:hAnsi="Times New Roman" w:cs="Times New Roman"/>
+          <w:sz w:val="19"/>
+          <w:szCs w:val="19"/>
+        </w:rPr>
+        <w:t>.</w:t>
+      </w:r>
+    </w:p>
+    <w:p>
+      <w:pPr>
+        <w:pBdr>
+          <w:bottom w:val="single" w:sz="12" w:space="1" w:color="000000"/>
+        </w:pBdr>
+        <w:jc w:val="both"/>
+        <w:rPr>
+          <w:rFonts w:ascii="Times New Roman" w:hAnsi="Times New Roman" w:cs="Times New Roman"/>
+          <w:b/>
+          <w:sz w:val="19"/>
+          <w:szCs w:val="19"/>
+        </w:rPr>
+      </w:pPr>
+      <w:r>
+        <w:rPr>
+          <w:rFonts w:ascii="Times New Roman" w:hAnsi="Times New Roman" w:cs="Times New Roman"/>
+          <w:b/>
+          <w:sz w:val="19"/>
+          <w:szCs w:val="19"/>
+        </w:rPr>
+        <w:t>PROFESSIONAL EXPERIENCE</w:t>
       </w:r>
     </w:p>
     <w:p>
@@ -660,8 +1102,43 @@
           <w:sz w:val="19"/>
           <w:szCs w:val="19"/>
         </w:rPr>
-        <w:t>Software Engineering</w:t>
-      </w:r>
+        <w:t>Software Engineering Intern</w:t>
+      </w:r>
+      <w:r>
+        <w:rPr>
+          <w:rFonts w:ascii="Times New Roman" w:hAnsi="Times New Roman" w:cs="Times New Roman"/>
+          <w:sz w:val="19"/>
+          <w:szCs w:val="19"/>
+        </w:rPr>
+        <w:t xml:space="preserve">                                                                                                   </w:t>
+      </w:r>
+      <w:r>
+        <w:rPr>
+          <w:rFonts w:ascii="Times New Roman" w:hAnsi="Times New Roman" w:cs="Times New Roman"/>
+          <w:sz w:val="19"/>
+          <w:szCs w:val="19"/>
+        </w:rPr>
+        <w:t xml:space="preserve">     </w:t>
+      </w:r>
+      <w:r>
+        <w:rPr>
+          <w:rFonts w:ascii="Times New Roman" w:hAnsi="Times New Roman" w:cs="Times New Roman"/>
+          <w:sz w:val="19"/>
+          <w:szCs w:val="19"/>
+        </w:rPr>
+        <w:t xml:space="preserve">          Shanghai, China</w:t>
+      </w:r>
+    </w:p>
+    <w:p>
+      <w:pPr>
+        <w:ind w:left="180" w:hanging="180"/>
+        <w:jc w:val="both"/>
+        <w:rPr>
+          <w:rFonts w:ascii="Times New Roman" w:hAnsi="Times New Roman" w:cs="Times New Roman"/>
+          <w:sz w:val="19"/>
+          <w:szCs w:val="19"/>
+        </w:rPr>
+      </w:pPr>
       <w:r>
         <w:rPr>
           <w:rFonts w:ascii="Times New Roman" w:hAnsi="Times New Roman" w:cs="Times New Roman"/>
@@ -670,41 +1147,15 @@
           <w:sz w:val="19"/>
           <w:szCs w:val="19"/>
         </w:rPr>
-        <w:t xml:space="preserve"> Inte</w:t>
-      </w:r>
-      <w:r>
-        <w:rPr>
-          <w:rFonts w:ascii="Times New Roman" w:hAnsi="Times New Roman" w:cs="Times New Roman"/>
-          <w:i/>
-          <w:iCs/>
-          <w:sz w:val="19"/>
-          <w:szCs w:val="19"/>
-        </w:rPr>
-        <w:t>rn</w:t>
-      </w:r>
-      <w:r>
-        <w:rPr>
-          <w:rFonts w:ascii="Times New Roman" w:hAnsi="Times New Roman" w:cs="Times New Roman"/>
-          <w:sz w:val="19"/>
-          <w:szCs w:val="19"/>
-        </w:rPr>
-        <w:t xml:space="preserve">                      </w:t>
-      </w:r>
-      <w:r>
-        <w:rPr>
-          <w:rFonts w:ascii="Times New Roman" w:hAnsi="Times New Roman" w:cs="Times New Roman"/>
-          <w:sz w:val="19"/>
-          <w:szCs w:val="19"/>
-        </w:rPr>
-        <w:t xml:space="preserve">  </w:t>
-      </w:r>
-      <w:r>
-        <w:rPr>
-          <w:rFonts w:ascii="Times New Roman" w:hAnsi="Times New Roman" w:cs="Times New Roman"/>
-          <w:sz w:val="19"/>
-          <w:szCs w:val="19"/>
-        </w:rPr>
-        <w:t xml:space="preserve">                                                                          </w:t>
+        <w:t xml:space="preserve">Built, improved, and redesigned some of eBay’s cloud platform UIs </w:t>
+      </w:r>
+      <w:r>
+        <w:rPr>
+          <w:rFonts w:ascii="Times New Roman" w:hAnsi="Times New Roman" w:cs="Times New Roman"/>
+          <w:sz w:val="19"/>
+          <w:szCs w:val="19"/>
+        </w:rPr>
+        <w:t xml:space="preserve">                                                   </w:t>
       </w:r>
       <w:r>
         <w:rPr>
@@ -720,114 +1171,11 @@
           <w:sz w:val="19"/>
           <w:szCs w:val="19"/>
         </w:rPr>
-        <w:t xml:space="preserve">     </w:t>
-      </w:r>
-      <w:r>
-        <w:rPr>
-          <w:rFonts w:ascii="Times New Roman" w:hAnsi="Times New Roman" w:cs="Times New Roman"/>
-          <w:sz w:val="19"/>
-          <w:szCs w:val="19"/>
-        </w:rPr>
-        <w:t xml:space="preserve">          Shanghai, China</w:t>
-      </w:r>
-    </w:p>
-    <w:p>
-      <w:pPr>
-        <w:ind w:left="180" w:hanging="180"/>
-        <w:jc w:val="both"/>
-        <w:rPr>
-          <w:rFonts w:ascii="Times New Roman" w:hAnsi="Times New Roman" w:cs="Times New Roman"/>
-          <w:sz w:val="19"/>
-          <w:szCs w:val="19"/>
-        </w:rPr>
-      </w:pPr>
-      <w:r>
-        <w:rPr>
-          <w:rFonts w:ascii="Times New Roman" w:hAnsi="Times New Roman" w:cs="Times New Roman"/>
-          <w:i/>
-          <w:iCs/>
-          <w:sz w:val="19"/>
-          <w:szCs w:val="19"/>
-        </w:rPr>
-        <w:t>Built, improved, and redesigned</w:t>
-      </w:r>
-      <w:r>
-        <w:rPr>
-          <w:rFonts w:ascii="Times New Roman" w:hAnsi="Times New Roman" w:cs="Times New Roman"/>
-          <w:i/>
-          <w:iCs/>
-          <w:sz w:val="19"/>
-          <w:szCs w:val="19"/>
-        </w:rPr>
         <w:t xml:space="preserve"> </w:t>
       </w:r>
       <w:r>
         <w:rPr>
           <w:rFonts w:ascii="Times New Roman" w:hAnsi="Times New Roman" w:cs="Times New Roman"/>
-          <w:i/>
-          <w:iCs/>
-          <w:sz w:val="19"/>
-          <w:szCs w:val="19"/>
-        </w:rPr>
-        <w:t xml:space="preserve">some of </w:t>
-      </w:r>
-      <w:r>
-        <w:rPr>
-          <w:rFonts w:ascii="Times New Roman" w:hAnsi="Times New Roman" w:cs="Times New Roman"/>
-          <w:i/>
-          <w:iCs/>
-          <w:sz w:val="19"/>
-          <w:szCs w:val="19"/>
-        </w:rPr>
-        <w:t>eBay’s cloud platform UI</w:t>
-      </w:r>
-      <w:r>
-        <w:rPr>
-          <w:rFonts w:ascii="Times New Roman" w:hAnsi="Times New Roman" w:cs="Times New Roman"/>
-          <w:i/>
-          <w:iCs/>
-          <w:sz w:val="19"/>
-          <w:szCs w:val="19"/>
-        </w:rPr>
-        <w:t>s</w:t>
-      </w:r>
-      <w:r>
-        <w:rPr>
-          <w:rFonts w:ascii="Times New Roman" w:hAnsi="Times New Roman" w:cs="Times New Roman"/>
-          <w:i/>
-          <w:iCs/>
-          <w:sz w:val="19"/>
-          <w:szCs w:val="19"/>
-        </w:rPr>
-        <w:t xml:space="preserve"> </w:t>
-      </w:r>
-      <w:r>
-        <w:rPr>
-          <w:rFonts w:ascii="Times New Roman" w:hAnsi="Times New Roman" w:cs="Times New Roman"/>
-          <w:sz w:val="19"/>
-          <w:szCs w:val="19"/>
-        </w:rPr>
-        <w:t xml:space="preserve">                                                   </w:t>
-      </w:r>
-      <w:r>
-        <w:rPr>
-          <w:rFonts w:ascii="Times New Roman" w:hAnsi="Times New Roman" w:cs="Times New Roman"/>
-          <w:sz w:val="19"/>
-          <w:szCs w:val="19"/>
-        </w:rPr>
-        <w:t xml:space="preserve"> </w:t>
-      </w:r>
-      <w:r>
-        <w:rPr>
-          <w:rFonts w:ascii="Times New Roman" w:hAnsi="Times New Roman" w:cs="Times New Roman"/>
-          <w:sz w:val="19"/>
-          <w:szCs w:val="19"/>
-        </w:rPr>
-        <w:t xml:space="preserve"> </w:t>
-      </w:r>
-      <w:r>
-        <w:rPr>
-          <w:rFonts w:ascii="Times New Roman" w:hAnsi="Times New Roman" w:cs="Times New Roman"/>
           <w:sz w:val="19"/>
           <w:szCs w:val="19"/>
         </w:rPr>
@@ -839,15 +1187,7 @@
           <w:sz w:val="19"/>
           <w:szCs w:val="19"/>
         </w:rPr>
-        <w:t xml:space="preserve">  </w:t>
-      </w:r>
-      <w:r>
-        <w:rPr>
-          <w:rFonts w:ascii="Times New Roman" w:hAnsi="Times New Roman" w:cs="Times New Roman"/>
-          <w:sz w:val="19"/>
-          <w:szCs w:val="19"/>
-        </w:rPr>
-        <w:t>Sep 2022 – Jul 2023</w:t>
+        <w:t xml:space="preserve">  Sep 2022 – Jul 2023</w:t>
       </w:r>
     </w:p>
     <w:p>
@@ -899,39 +1239,7 @@
           <w:sz w:val="19"/>
           <w:szCs w:val="19"/>
         </w:rPr>
-        <w:t xml:space="preserve">Proposed </w:t>
-      </w:r>
-      <w:r>
-        <w:rPr>
-          <w:rFonts w:ascii="Times New Roman" w:hAnsi="Times New Roman" w:cs="Times New Roman"/>
-          <w:sz w:val="19"/>
-          <w:szCs w:val="19"/>
-        </w:rPr>
-        <w:t>a web-based</w:t>
-      </w:r>
-      <w:r>
-        <w:rPr>
-          <w:rFonts w:ascii="Times New Roman" w:hAnsi="Times New Roman" w:cs="Times New Roman"/>
-          <w:sz w:val="19"/>
-          <w:szCs w:val="19"/>
-        </w:rPr>
-        <w:t xml:space="preserve"> dashboard for live monitoring of cluster status and on-going CR</w:t>
-      </w:r>
-      <w:r>
-        <w:rPr>
-          <w:rFonts w:ascii="Times New Roman" w:hAnsi="Times New Roman" w:cs="Times New Roman"/>
-          <w:sz w:val="19"/>
-          <w:szCs w:val="19"/>
-        </w:rPr>
-        <w:t>s</w:t>
-      </w:r>
-      <w:r>
-        <w:rPr>
-          <w:rFonts w:ascii="Times New Roman" w:hAnsi="Times New Roman" w:cs="Times New Roman"/>
-          <w:sz w:val="19"/>
-          <w:szCs w:val="19"/>
-        </w:rPr>
-        <w:t>.</w:t>
+        <w:t>Proposed a web-based dashboard for live monitoring of cluster status and on-going CRs.</w:t>
       </w:r>
     </w:p>
     <w:p>
@@ -956,7 +1264,25 @@
           <w:sz w:val="19"/>
           <w:szCs w:val="19"/>
         </w:rPr>
-        <w:t>Led the implementation of the ATB dashboard as a modern single-page application by employing Redux, Antd UI library.</w:t>
+        <w:t xml:space="preserve">Led the implementation of the ATB dashboard as a modern single-page application by employing Redux, </w:t>
+      </w:r>
+      <w:proofErr w:type="spellStart"/>
+      <w:r>
+        <w:rPr>
+          <w:rFonts w:ascii="Times New Roman" w:hAnsi="Times New Roman" w:cs="Times New Roman"/>
+          <w:sz w:val="19"/>
+          <w:szCs w:val="19"/>
+        </w:rPr>
+        <w:t>Antd</w:t>
+      </w:r>
+      <w:proofErr w:type="spellEnd"/>
+      <w:r>
+        <w:rPr>
+          <w:rFonts w:ascii="Times New Roman" w:hAnsi="Times New Roman" w:cs="Times New Roman"/>
+          <w:sz w:val="19"/>
+          <w:szCs w:val="19"/>
+        </w:rPr>
+        <w:t xml:space="preserve"> UI library.</w:t>
       </w:r>
     </w:p>
     <w:p>
@@ -988,57 +1314,143 @@
       <w:pPr>
         <w:pStyle w:val="ListParagraph"/>
         <w:numPr>
+          <w:ilvl w:val="0"/>
+          <w:numId w:val="13"/>
+        </w:numPr>
+        <w:spacing w:after="60"/>
+        <w:ind w:left="180" w:hanging="180"/>
+        <w:jc w:val="both"/>
+        <w:rPr>
+          <w:rFonts w:ascii="Times New Roman" w:hAnsi="Times New Roman" w:cs="Times New Roman"/>
+          <w:sz w:val="19"/>
+          <w:szCs w:val="19"/>
+        </w:rPr>
+      </w:pPr>
+      <w:r>
+        <w:rPr>
+          <w:rFonts w:ascii="Times New Roman" w:hAnsi="Times New Roman" w:cs="Times New Roman"/>
+          <w:b/>
+          <w:bCs/>
+          <w:sz w:val="19"/>
+          <w:szCs w:val="19"/>
+        </w:rPr>
+        <w:t>KeyHub (encrypted email UI for password exchanges)</w:t>
+      </w:r>
+    </w:p>
+    <w:p>
+      <w:pPr>
+        <w:pStyle w:val="ListParagraph"/>
+        <w:numPr>
           <w:ilvl w:val="1"/>
           <w:numId w:val="13"/>
         </w:numPr>
         <w:spacing w:after="60"/>
-        <w:ind w:left="374" w:hanging="187"/>
-        <w:jc w:val="both"/>
-        <w:rPr>
-          <w:rFonts w:ascii="Times New Roman" w:hAnsi="Times New Roman" w:cs="Times New Roman"/>
-          <w:sz w:val="19"/>
-          <w:szCs w:val="19"/>
-        </w:rPr>
-      </w:pPr>
-      <w:r>
-        <w:rPr>
-          <w:rFonts w:ascii="Times New Roman" w:hAnsi="Times New Roman" w:cs="Times New Roman"/>
-          <w:sz w:val="19"/>
-          <w:szCs w:val="19"/>
-        </w:rPr>
-        <w:t>ATB dashboard allowed for</w:t>
-      </w:r>
-      <w:r>
-        <w:rPr>
-          <w:rFonts w:ascii="Times New Roman" w:hAnsi="Times New Roman" w:cs="Times New Roman"/>
-          <w:sz w:val="19"/>
-          <w:szCs w:val="19"/>
-        </w:rPr>
-        <w:t xml:space="preserve"> </w:t>
-      </w:r>
-      <w:r>
-        <w:rPr>
-          <w:rFonts w:ascii="Times New Roman" w:hAnsi="Times New Roman" w:cs="Times New Roman"/>
-          <w:sz w:val="19"/>
-          <w:szCs w:val="19"/>
-        </w:rPr>
-        <w:t>faster incident response</w:t>
-      </w:r>
-      <w:r>
-        <w:rPr>
-          <w:rFonts w:ascii="Times New Roman" w:hAnsi="Times New Roman" w:cs="Times New Roman"/>
-          <w:sz w:val="19"/>
-          <w:szCs w:val="19"/>
-        </w:rPr>
-        <w:t xml:space="preserve"> times and smoother rollout processes.</w:t>
-      </w:r>
-      <w:r>
-        <w:rPr>
-          <w:rFonts w:ascii="Times New Roman" w:hAnsi="Times New Roman" w:cs="Times New Roman"/>
-          <w:sz w:val="19"/>
-          <w:szCs w:val="19"/>
-        </w:rPr>
-        <w:t xml:space="preserve"> </w:t>
+        <w:ind w:left="360" w:hanging="180"/>
+        <w:jc w:val="both"/>
+        <w:rPr>
+          <w:rFonts w:ascii="Times New Roman" w:hAnsi="Times New Roman" w:cs="Times New Roman"/>
+          <w:sz w:val="19"/>
+          <w:szCs w:val="19"/>
+        </w:rPr>
+      </w:pPr>
+      <w:r>
+        <w:rPr>
+          <w:rFonts w:ascii="Times New Roman" w:hAnsi="Times New Roman" w:cs="Times New Roman"/>
+          <w:sz w:val="19"/>
+          <w:szCs w:val="19"/>
+        </w:rPr>
+        <w:t>Migrated eBay’s KeyHub from Vue to React to align with eBay’s frontend tech stack</w:t>
+      </w:r>
+      <w:r>
+        <w:rPr>
+          <w:rFonts w:ascii="Times New Roman" w:hAnsi="Times New Roman" w:cs="Times New Roman"/>
+          <w:sz w:val="19"/>
+          <w:szCs w:val="19"/>
+        </w:rPr>
+        <w:t>.</w:t>
+      </w:r>
+    </w:p>
+    <w:p>
+      <w:pPr>
+        <w:pStyle w:val="ListParagraph"/>
+        <w:numPr>
+          <w:ilvl w:val="1"/>
+          <w:numId w:val="13"/>
+        </w:numPr>
+        <w:spacing w:after="60"/>
+        <w:ind w:left="360" w:hanging="180"/>
+        <w:jc w:val="both"/>
+        <w:rPr>
+          <w:rFonts w:ascii="Times New Roman" w:hAnsi="Times New Roman" w:cs="Times New Roman"/>
+          <w:sz w:val="19"/>
+          <w:szCs w:val="19"/>
+        </w:rPr>
+      </w:pPr>
+      <w:r>
+        <w:rPr>
+          <w:rFonts w:ascii="Times New Roman" w:hAnsi="Times New Roman" w:cs="Times New Roman"/>
+          <w:sz w:val="19"/>
+          <w:szCs w:val="19"/>
+        </w:rPr>
+        <w:t xml:space="preserve">Upgraded </w:t>
+      </w:r>
+      <w:r>
+        <w:rPr>
+          <w:rFonts w:ascii="Times New Roman" w:hAnsi="Times New Roman" w:cs="Times New Roman"/>
+          <w:sz w:val="19"/>
+          <w:szCs w:val="19"/>
+        </w:rPr>
+        <w:t>KeyHub’s encryption library to the latest OpenPGP for enhanced security.</w:t>
+      </w:r>
+    </w:p>
+    <w:p>
+      <w:pPr>
+        <w:pStyle w:val="ListParagraph"/>
+        <w:numPr>
+          <w:ilvl w:val="1"/>
+          <w:numId w:val="13"/>
+        </w:numPr>
+        <w:spacing w:after="60"/>
+        <w:ind w:left="360" w:hanging="180"/>
+        <w:jc w:val="both"/>
+        <w:rPr>
+          <w:rFonts w:ascii="Times New Roman" w:hAnsi="Times New Roman" w:cs="Times New Roman"/>
+          <w:sz w:val="19"/>
+          <w:szCs w:val="19"/>
+        </w:rPr>
+      </w:pPr>
+      <w:r>
+        <w:rPr>
+          <w:rFonts w:ascii="Times New Roman" w:hAnsi="Times New Roman" w:cs="Times New Roman"/>
+          <w:sz w:val="19"/>
+          <w:szCs w:val="19"/>
+        </w:rPr>
+        <w:t>Refactored over 95% of the code for reduced API calls, faster rendering speed, and ease of use (tooltips and feedback).</w:t>
+      </w:r>
+    </w:p>
+    <w:p>
+      <w:pPr>
+        <w:pStyle w:val="ListParagraph"/>
+        <w:numPr>
+          <w:ilvl w:val="1"/>
+          <w:numId w:val="13"/>
+        </w:numPr>
+        <w:spacing w:after="60"/>
+        <w:ind w:left="360" w:hanging="180"/>
+        <w:jc w:val="both"/>
+        <w:rPr>
+          <w:rFonts w:ascii="Times New Roman" w:hAnsi="Times New Roman" w:cs="Times New Roman"/>
+          <w:sz w:val="19"/>
+          <w:szCs w:val="19"/>
+        </w:rPr>
+      </w:pPr>
+      <w:r>
+        <w:rPr>
+          <w:rFonts w:ascii="Times New Roman" w:hAnsi="Times New Roman" w:cs="Times New Roman"/>
+          <w:sz w:val="19"/>
+          <w:szCs w:val="19"/>
+        </w:rPr>
+        <w:t>Integrated the new KeyHub to eBay’s cloud console UI as a plugin using JS-Plugin.</w:t>
       </w:r>
     </w:p>
     <w:p>
@@ -1065,17 +1477,7 @@
           <w:sz w:val="19"/>
           <w:szCs w:val="19"/>
         </w:rPr>
-        <w:t>KeyHub</w:t>
-      </w:r>
-      <w:r>
-        <w:rPr>
-          <w:rFonts w:ascii="Times New Roman" w:hAnsi="Times New Roman" w:cs="Times New Roman"/>
-          <w:b/>
-          <w:bCs/>
-          <w:sz w:val="19"/>
-          <w:szCs w:val="19"/>
-        </w:rPr>
-        <w:t xml:space="preserve"> (encrypted email UI for password exchanges)</w:t>
+        <w:t>Public L7 Rule UI</w:t>
       </w:r>
     </w:p>
     <w:p>
@@ -1100,7 +1502,7 @@
           <w:sz w:val="19"/>
           <w:szCs w:val="19"/>
         </w:rPr>
-        <w:t>Migrated eBay’s KeyHub from Vue to React to align with eBay’s frontend tech stack.</w:t>
+        <w:t>Built an extremely user-friendly UI for configuring and viewing the status of public L7 rules on eBay’s cloud platform.</w:t>
       </w:r>
     </w:p>
     <w:p>
@@ -1125,55 +1527,7 @@
           <w:sz w:val="19"/>
           <w:szCs w:val="19"/>
         </w:rPr>
-        <w:t>Upgraded</w:t>
-      </w:r>
-      <w:r>
-        <w:rPr>
-          <w:rFonts w:ascii="Times New Roman" w:hAnsi="Times New Roman" w:cs="Times New Roman"/>
-          <w:sz w:val="19"/>
-          <w:szCs w:val="19"/>
-        </w:rPr>
-        <w:t xml:space="preserve"> KeyHub’s encryption library</w:t>
-      </w:r>
-      <w:r>
-        <w:rPr>
-          <w:rFonts w:ascii="Times New Roman" w:hAnsi="Times New Roman" w:cs="Times New Roman"/>
-          <w:sz w:val="19"/>
-          <w:szCs w:val="19"/>
-        </w:rPr>
-        <w:t xml:space="preserve"> to</w:t>
-      </w:r>
-      <w:r>
-        <w:rPr>
-          <w:rFonts w:ascii="Times New Roman" w:hAnsi="Times New Roman" w:cs="Times New Roman"/>
-          <w:sz w:val="19"/>
-          <w:szCs w:val="19"/>
-        </w:rPr>
-        <w:t xml:space="preserve"> the</w:t>
-      </w:r>
-      <w:r>
-        <w:rPr>
-          <w:rFonts w:ascii="Times New Roman" w:hAnsi="Times New Roman" w:cs="Times New Roman"/>
-          <w:sz w:val="19"/>
-          <w:szCs w:val="19"/>
-        </w:rPr>
-        <w:t xml:space="preserve"> latest</w:t>
-      </w:r>
-      <w:r>
-        <w:rPr>
-          <w:rFonts w:ascii="Times New Roman" w:hAnsi="Times New Roman" w:cs="Times New Roman"/>
-          <w:sz w:val="19"/>
-          <w:szCs w:val="19"/>
-        </w:rPr>
-        <w:t xml:space="preserve"> OpenPGP for enhanced security</w:t>
-      </w:r>
-      <w:r>
-        <w:rPr>
-          <w:rFonts w:ascii="Times New Roman" w:hAnsi="Times New Roman" w:cs="Times New Roman"/>
-          <w:sz w:val="19"/>
-          <w:szCs w:val="19"/>
-        </w:rPr>
-        <w:t>.</w:t>
+        <w:t>Embedded helpful validation feedback for most fields in the L7 rule form via API calls (async)/Regex (real-time).</w:t>
       </w:r>
     </w:p>
     <w:p>
@@ -1183,86 +1537,22 @@
           <w:ilvl w:val="1"/>
           <w:numId w:val="13"/>
         </w:numPr>
-        <w:spacing w:after="60"/>
-        <w:ind w:left="360" w:hanging="180"/>
-        <w:jc w:val="both"/>
-        <w:rPr>
-          <w:rFonts w:ascii="Times New Roman" w:hAnsi="Times New Roman" w:cs="Times New Roman"/>
-          <w:sz w:val="19"/>
-          <w:szCs w:val="19"/>
-        </w:rPr>
-      </w:pPr>
-      <w:r>
-        <w:rPr>
-          <w:rFonts w:ascii="Times New Roman" w:hAnsi="Times New Roman" w:cs="Times New Roman"/>
-          <w:sz w:val="19"/>
-          <w:szCs w:val="19"/>
-        </w:rPr>
-        <w:t>R</w:t>
-      </w:r>
-      <w:r>
-        <w:rPr>
-          <w:rFonts w:ascii="Times New Roman" w:hAnsi="Times New Roman" w:cs="Times New Roman"/>
-          <w:sz w:val="19"/>
-          <w:szCs w:val="19"/>
-        </w:rPr>
-        <w:t>efactored over 95% of the code for</w:t>
-      </w:r>
-      <w:r>
-        <w:rPr>
-          <w:rFonts w:ascii="Times New Roman" w:hAnsi="Times New Roman" w:cs="Times New Roman"/>
-          <w:sz w:val="19"/>
-          <w:szCs w:val="19"/>
-        </w:rPr>
-        <w:t xml:space="preserve"> </w:t>
-      </w:r>
-      <w:r>
-        <w:rPr>
-          <w:rFonts w:ascii="Times New Roman" w:hAnsi="Times New Roman" w:cs="Times New Roman"/>
-          <w:sz w:val="19"/>
-          <w:szCs w:val="19"/>
-        </w:rPr>
-        <w:t>reduced API calls</w:t>
-      </w:r>
-      <w:r>
-        <w:rPr>
-          <w:rFonts w:ascii="Times New Roman" w:hAnsi="Times New Roman" w:cs="Times New Roman"/>
-          <w:sz w:val="19"/>
-          <w:szCs w:val="19"/>
-        </w:rPr>
-        <w:t xml:space="preserve">, faster rendering </w:t>
-      </w:r>
-      <w:r>
-        <w:rPr>
-          <w:rFonts w:ascii="Times New Roman" w:hAnsi="Times New Roman" w:cs="Times New Roman"/>
-          <w:sz w:val="19"/>
-          <w:szCs w:val="19"/>
-        </w:rPr>
-        <w:t>speed</w:t>
-      </w:r>
-      <w:r>
-        <w:rPr>
-          <w:rFonts w:ascii="Times New Roman" w:hAnsi="Times New Roman" w:cs="Times New Roman"/>
-          <w:sz w:val="19"/>
-          <w:szCs w:val="19"/>
-        </w:rPr>
-        <w:t xml:space="preserve">, and ease of use (tooltips and </w:t>
-      </w:r>
-      <w:r>
-        <w:rPr>
-          <w:rFonts w:ascii="Times New Roman" w:hAnsi="Times New Roman" w:cs="Times New Roman"/>
-          <w:sz w:val="19"/>
-          <w:szCs w:val="19"/>
-        </w:rPr>
-        <w:t>feedback</w:t>
-      </w:r>
-      <w:r>
-        <w:rPr>
-          <w:rFonts w:ascii="Times New Roman" w:hAnsi="Times New Roman" w:cs="Times New Roman"/>
-          <w:sz w:val="19"/>
-          <w:szCs w:val="19"/>
-        </w:rPr>
-        <w:t>)</w:t>
+        <w:spacing w:after="40"/>
+        <w:ind w:left="362" w:hanging="181"/>
+        <w:jc w:val="both"/>
+        <w:rPr>
+          <w:rFonts w:ascii="Times New Roman" w:hAnsi="Times New Roman" w:cs="Times New Roman"/>
+          <w:sz w:val="19"/>
+          <w:szCs w:val="19"/>
+        </w:rPr>
+      </w:pPr>
+      <w:r>
+        <w:rPr>
+          <w:rFonts w:ascii="Times New Roman" w:hAnsi="Times New Roman" w:cs="Times New Roman"/>
+          <w:sz w:val="19"/>
+          <w:szCs w:val="19"/>
+        </w:rPr>
+        <w:t>Designed a robust auto filling mechanism to manage the complex dependencies/relationships between fields</w:t>
       </w:r>
       <w:r>
         <w:rPr>
@@ -1275,78 +1565,6 @@
     </w:p>
     <w:p>
       <w:pPr>
-        <w:pStyle w:val="ListParagraph"/>
-        <w:numPr>
-          <w:ilvl w:val="1"/>
-          <w:numId w:val="13"/>
-        </w:numPr>
-        <w:spacing w:after="60"/>
-        <w:ind w:left="360" w:hanging="180"/>
-        <w:jc w:val="both"/>
-        <w:rPr>
-          <w:rFonts w:ascii="Times New Roman" w:hAnsi="Times New Roman" w:cs="Times New Roman"/>
-          <w:sz w:val="19"/>
-          <w:szCs w:val="19"/>
-        </w:rPr>
-      </w:pPr>
-      <w:r>
-        <w:rPr>
-          <w:rFonts w:ascii="Times New Roman" w:hAnsi="Times New Roman" w:cs="Times New Roman"/>
-          <w:sz w:val="19"/>
-          <w:szCs w:val="19"/>
-        </w:rPr>
-        <w:t>I</w:t>
-      </w:r>
-      <w:r>
-        <w:rPr>
-          <w:rFonts w:ascii="Times New Roman" w:hAnsi="Times New Roman" w:cs="Times New Roman"/>
-          <w:sz w:val="19"/>
-          <w:szCs w:val="19"/>
-        </w:rPr>
-        <w:t>ntegrate</w:t>
-      </w:r>
-      <w:r>
-        <w:rPr>
-          <w:rFonts w:ascii="Times New Roman" w:hAnsi="Times New Roman" w:cs="Times New Roman"/>
-          <w:sz w:val="19"/>
-          <w:szCs w:val="19"/>
-        </w:rPr>
-        <w:t>d</w:t>
-      </w:r>
-      <w:r>
-        <w:rPr>
-          <w:rFonts w:ascii="Times New Roman" w:hAnsi="Times New Roman" w:cs="Times New Roman"/>
-          <w:sz w:val="19"/>
-          <w:szCs w:val="19"/>
-        </w:rPr>
-        <w:t xml:space="preserve"> the new KeyHub to eBay’s cloud console UI</w:t>
-      </w:r>
-      <w:r>
-        <w:rPr>
-          <w:rFonts w:ascii="Times New Roman" w:hAnsi="Times New Roman" w:cs="Times New Roman"/>
-          <w:sz w:val="19"/>
-          <w:szCs w:val="19"/>
-        </w:rPr>
-        <w:t xml:space="preserve"> as a plugin</w:t>
-      </w:r>
-      <w:r>
-        <w:rPr>
-          <w:rFonts w:ascii="Times New Roman" w:hAnsi="Times New Roman" w:cs="Times New Roman"/>
-          <w:sz w:val="19"/>
-          <w:szCs w:val="19"/>
-        </w:rPr>
-        <w:t xml:space="preserve"> using JS-Plugin.</w:t>
-      </w:r>
-    </w:p>
-    <w:p>
-      <w:pPr>
-        <w:pStyle w:val="ListParagraph"/>
-        <w:numPr>
-          <w:ilvl w:val="0"/>
-          <w:numId w:val="13"/>
-        </w:numPr>
-        <w:spacing w:after="60"/>
-        <w:ind w:left="180" w:hanging="180"/>
         <w:jc w:val="both"/>
         <w:rPr>
           <w:rFonts w:ascii="Times New Roman" w:hAnsi="Times New Roman" w:cs="Times New Roman"/>
@@ -1362,269 +1580,6 @@
           <w:sz w:val="19"/>
           <w:szCs w:val="19"/>
         </w:rPr>
-        <w:t>Public L7 Rule UI</w:t>
-      </w:r>
-    </w:p>
-    <w:p>
-      <w:pPr>
-        <w:pStyle w:val="ListParagraph"/>
-        <w:numPr>
-          <w:ilvl w:val="1"/>
-          <w:numId w:val="13"/>
-        </w:numPr>
-        <w:spacing w:after="60"/>
-        <w:ind w:left="360" w:hanging="180"/>
-        <w:jc w:val="both"/>
-        <w:rPr>
-          <w:rFonts w:ascii="Times New Roman" w:hAnsi="Times New Roman" w:cs="Times New Roman"/>
-          <w:sz w:val="19"/>
-          <w:szCs w:val="19"/>
-        </w:rPr>
-      </w:pPr>
-      <w:r>
-        <w:rPr>
-          <w:rFonts w:ascii="Times New Roman" w:hAnsi="Times New Roman" w:cs="Times New Roman"/>
-          <w:sz w:val="19"/>
-          <w:szCs w:val="19"/>
-        </w:rPr>
-        <w:t>Buil</w:t>
-      </w:r>
-      <w:r>
-        <w:rPr>
-          <w:rFonts w:ascii="Times New Roman" w:hAnsi="Times New Roman" w:cs="Times New Roman"/>
-          <w:sz w:val="19"/>
-          <w:szCs w:val="19"/>
-        </w:rPr>
-        <w:t>t</w:t>
-      </w:r>
-      <w:r>
-        <w:rPr>
-          <w:rFonts w:ascii="Times New Roman" w:hAnsi="Times New Roman" w:cs="Times New Roman"/>
-          <w:sz w:val="19"/>
-          <w:szCs w:val="19"/>
-        </w:rPr>
-        <w:t xml:space="preserve"> a</w:t>
-      </w:r>
-      <w:r>
-        <w:rPr>
-          <w:rFonts w:ascii="Times New Roman" w:hAnsi="Times New Roman" w:cs="Times New Roman"/>
-          <w:sz w:val="19"/>
-          <w:szCs w:val="19"/>
-        </w:rPr>
-        <w:t>n extremely user-friendly</w:t>
-      </w:r>
-      <w:r>
-        <w:rPr>
-          <w:rFonts w:ascii="Times New Roman" w:hAnsi="Times New Roman" w:cs="Times New Roman"/>
-          <w:sz w:val="19"/>
-          <w:szCs w:val="19"/>
-        </w:rPr>
-        <w:t xml:space="preserve"> </w:t>
-      </w:r>
-      <w:r>
-        <w:rPr>
-          <w:rFonts w:ascii="Times New Roman" w:hAnsi="Times New Roman" w:cs="Times New Roman"/>
-          <w:sz w:val="19"/>
-          <w:szCs w:val="19"/>
-        </w:rPr>
-        <w:t xml:space="preserve">UI </w:t>
-      </w:r>
-      <w:r>
-        <w:rPr>
-          <w:rFonts w:ascii="Times New Roman" w:hAnsi="Times New Roman" w:cs="Times New Roman"/>
-          <w:sz w:val="19"/>
-          <w:szCs w:val="19"/>
-        </w:rPr>
-        <w:t>for configuring</w:t>
-      </w:r>
-      <w:r>
-        <w:rPr>
-          <w:rFonts w:ascii="Times New Roman" w:hAnsi="Times New Roman" w:cs="Times New Roman"/>
-          <w:sz w:val="19"/>
-          <w:szCs w:val="19"/>
-        </w:rPr>
-        <w:t xml:space="preserve"> and viewing the status of</w:t>
-      </w:r>
-      <w:r>
-        <w:rPr>
-          <w:rFonts w:ascii="Times New Roman" w:hAnsi="Times New Roman" w:cs="Times New Roman"/>
-          <w:sz w:val="19"/>
-          <w:szCs w:val="19"/>
-        </w:rPr>
-        <w:t xml:space="preserve"> public L7 rules on eBay’s cloud platform</w:t>
-      </w:r>
-      <w:r>
-        <w:rPr>
-          <w:rFonts w:ascii="Times New Roman" w:hAnsi="Times New Roman" w:cs="Times New Roman"/>
-          <w:sz w:val="19"/>
-          <w:szCs w:val="19"/>
-        </w:rPr>
-        <w:t>.</w:t>
-      </w:r>
-    </w:p>
-    <w:p>
-      <w:pPr>
-        <w:pStyle w:val="ListParagraph"/>
-        <w:numPr>
-          <w:ilvl w:val="1"/>
-          <w:numId w:val="13"/>
-        </w:numPr>
-        <w:spacing w:after="60"/>
-        <w:ind w:left="360" w:hanging="180"/>
-        <w:jc w:val="both"/>
-        <w:rPr>
-          <w:rFonts w:ascii="Times New Roman" w:hAnsi="Times New Roman" w:cs="Times New Roman"/>
-          <w:sz w:val="19"/>
-          <w:szCs w:val="19"/>
-        </w:rPr>
-      </w:pPr>
-      <w:r>
-        <w:rPr>
-          <w:rFonts w:ascii="Times New Roman" w:hAnsi="Times New Roman" w:cs="Times New Roman"/>
-          <w:sz w:val="19"/>
-          <w:szCs w:val="19"/>
-        </w:rPr>
-        <w:t>Embedded helpful validation feedback for</w:t>
-      </w:r>
-      <w:r>
-        <w:rPr>
-          <w:rFonts w:ascii="Times New Roman" w:hAnsi="Times New Roman" w:cs="Times New Roman"/>
-          <w:sz w:val="19"/>
-          <w:szCs w:val="19"/>
-        </w:rPr>
-        <w:t xml:space="preserve"> most fields</w:t>
-      </w:r>
-      <w:r>
-        <w:rPr>
-          <w:rFonts w:ascii="Times New Roman" w:hAnsi="Times New Roman" w:cs="Times New Roman"/>
-          <w:sz w:val="19"/>
-          <w:szCs w:val="19"/>
-        </w:rPr>
-        <w:t xml:space="preserve"> in the L7 rule form </w:t>
-      </w:r>
-      <w:r>
-        <w:rPr>
-          <w:rFonts w:ascii="Times New Roman" w:hAnsi="Times New Roman" w:cs="Times New Roman"/>
-          <w:sz w:val="19"/>
-          <w:szCs w:val="19"/>
-        </w:rPr>
-        <w:t>via API calls</w:t>
-      </w:r>
-      <w:r>
-        <w:rPr>
-          <w:rFonts w:ascii="Times New Roman" w:hAnsi="Times New Roman" w:cs="Times New Roman"/>
-          <w:sz w:val="19"/>
-          <w:szCs w:val="19"/>
-        </w:rPr>
-        <w:t xml:space="preserve"> (async)</w:t>
-      </w:r>
-      <w:r>
-        <w:rPr>
-          <w:rFonts w:ascii="Times New Roman" w:hAnsi="Times New Roman" w:cs="Times New Roman"/>
-          <w:sz w:val="19"/>
-          <w:szCs w:val="19"/>
-        </w:rPr>
-        <w:t>/Regex</w:t>
-      </w:r>
-      <w:r>
-        <w:rPr>
-          <w:rFonts w:ascii="Times New Roman" w:hAnsi="Times New Roman" w:cs="Times New Roman"/>
-          <w:sz w:val="19"/>
-          <w:szCs w:val="19"/>
-        </w:rPr>
-        <w:t xml:space="preserve"> (real-time)</w:t>
-      </w:r>
-      <w:r>
-        <w:rPr>
-          <w:rFonts w:ascii="Times New Roman" w:hAnsi="Times New Roman" w:cs="Times New Roman"/>
-          <w:sz w:val="19"/>
-          <w:szCs w:val="19"/>
-        </w:rPr>
-        <w:t>.</w:t>
-      </w:r>
-    </w:p>
-    <w:p>
-      <w:pPr>
-        <w:pStyle w:val="ListParagraph"/>
-        <w:numPr>
-          <w:ilvl w:val="1"/>
-          <w:numId w:val="13"/>
-        </w:numPr>
-        <w:spacing w:after="60"/>
-        <w:ind w:left="360" w:hanging="180"/>
-        <w:jc w:val="both"/>
-        <w:rPr>
-          <w:rFonts w:ascii="Times New Roman" w:hAnsi="Times New Roman" w:cs="Times New Roman"/>
-          <w:sz w:val="19"/>
-          <w:szCs w:val="19"/>
-        </w:rPr>
-      </w:pPr>
-      <w:r>
-        <w:rPr>
-          <w:rFonts w:ascii="Times New Roman" w:hAnsi="Times New Roman" w:cs="Times New Roman"/>
-          <w:sz w:val="19"/>
-          <w:szCs w:val="19"/>
-        </w:rPr>
-        <w:t>Designed a</w:t>
-      </w:r>
-      <w:r>
-        <w:rPr>
-          <w:rFonts w:ascii="Times New Roman" w:hAnsi="Times New Roman" w:cs="Times New Roman"/>
-          <w:sz w:val="19"/>
-          <w:szCs w:val="19"/>
-        </w:rPr>
-        <w:t xml:space="preserve"> robust </w:t>
-      </w:r>
-      <w:r>
-        <w:rPr>
-          <w:rFonts w:ascii="Times New Roman" w:hAnsi="Times New Roman" w:cs="Times New Roman"/>
-          <w:sz w:val="19"/>
-          <w:szCs w:val="19"/>
-        </w:rPr>
-        <w:t>auto filling mechanism to manage the complex dependencies/relationships between fields</w:t>
-      </w:r>
-      <w:r>
-        <w:rPr>
-          <w:rFonts w:ascii="Times New Roman" w:hAnsi="Times New Roman" w:cs="Times New Roman"/>
-          <w:sz w:val="19"/>
-          <w:szCs w:val="19"/>
-        </w:rPr>
-        <w:t xml:space="preserve">, allowing the user to fill out the large form with minimum </w:t>
-      </w:r>
-      <w:r>
-        <w:rPr>
-          <w:rFonts w:ascii="Times New Roman" w:hAnsi="Times New Roman" w:cs="Times New Roman"/>
-          <w:sz w:val="19"/>
-          <w:szCs w:val="19"/>
-        </w:rPr>
-        <w:t>effort</w:t>
-      </w:r>
-      <w:r>
-        <w:rPr>
-          <w:rFonts w:ascii="Times New Roman" w:hAnsi="Times New Roman" w:cs="Times New Roman"/>
-          <w:sz w:val="19"/>
-          <w:szCs w:val="19"/>
-        </w:rPr>
-        <w:t>.</w:t>
-      </w:r>
-    </w:p>
-    <w:p>
-      <w:pPr>
-        <w:jc w:val="both"/>
-        <w:rPr>
-          <w:rFonts w:ascii="Times New Roman" w:hAnsi="Times New Roman" w:cs="Times New Roman"/>
-          <w:sz w:val="19"/>
-          <w:szCs w:val="19"/>
-        </w:rPr>
-      </w:pPr>
-      <w:r>
-        <w:rPr>
-          <w:rFonts w:ascii="Times New Roman" w:hAnsi="Times New Roman" w:cs="Times New Roman"/>
-          <w:b/>
-          <w:bCs/>
-          <w:sz w:val="19"/>
-          <w:szCs w:val="19"/>
-        </w:rPr>
         <w:t>Kaizntree Ltd.</w:t>
       </w:r>
       <w:r>
@@ -1633,47 +1588,7 @@
           <w:sz w:val="19"/>
           <w:szCs w:val="19"/>
         </w:rPr>
-        <w:t xml:space="preserve">, </w:t>
-      </w:r>
-      <w:r>
-        <w:rPr>
-          <w:rFonts w:ascii="Times New Roman" w:hAnsi="Times New Roman" w:cs="Times New Roman"/>
-          <w:sz w:val="19"/>
-          <w:szCs w:val="19"/>
-        </w:rPr>
-        <w:t>Full-stack</w:t>
-      </w:r>
-      <w:r>
-        <w:rPr>
-          <w:rFonts w:ascii="Times New Roman" w:hAnsi="Times New Roman" w:cs="Times New Roman"/>
-          <w:sz w:val="19"/>
-          <w:szCs w:val="19"/>
-        </w:rPr>
-        <w:t xml:space="preserve"> Engineer                                              </w:t>
-      </w:r>
-      <w:r>
-        <w:rPr>
-          <w:rFonts w:ascii="Times New Roman" w:hAnsi="Times New Roman" w:cs="Times New Roman"/>
-          <w:sz w:val="19"/>
-          <w:szCs w:val="19"/>
-        </w:rPr>
-        <w:t xml:space="preserve">  </w:t>
-      </w:r>
-      <w:r>
-        <w:rPr>
-          <w:rFonts w:ascii="Times New Roman" w:hAnsi="Times New Roman" w:cs="Times New Roman"/>
-          <w:sz w:val="19"/>
-          <w:szCs w:val="19"/>
-        </w:rPr>
-        <w:t xml:space="preserve">                                                 </w:t>
-      </w:r>
-      <w:r>
-        <w:rPr>
-          <w:rFonts w:ascii="Times New Roman" w:hAnsi="Times New Roman" w:cs="Times New Roman"/>
-          <w:sz w:val="19"/>
-          <w:szCs w:val="19"/>
-        </w:rPr>
-        <w:t xml:space="preserve"> </w:t>
+        <w:t xml:space="preserve">, Full-stack Engineer                                                                                                  </w:t>
       </w:r>
       <w:r>
         <w:rPr>
@@ -1709,27 +1624,7 @@
           <w:sz w:val="19"/>
           <w:szCs w:val="19"/>
         </w:rPr>
-        <w:t>Established</w:t>
-      </w:r>
-      <w:r>
-        <w:rPr>
-          <w:rFonts w:ascii="Times New Roman" w:hAnsi="Times New Roman" w:cs="Times New Roman"/>
-          <w:i/>
-          <w:iCs/>
-          <w:sz w:val="19"/>
-          <w:szCs w:val="19"/>
-        </w:rPr>
-        <w:t xml:space="preserve"> a startup building a one-stop management platform for small businesses</w:t>
-      </w:r>
-      <w:r>
-        <w:rPr>
-          <w:rFonts w:ascii="Times New Roman" w:hAnsi="Times New Roman" w:cs="Times New Roman"/>
-          <w:i/>
-          <w:iCs/>
-          <w:sz w:val="19"/>
-          <w:szCs w:val="19"/>
-        </w:rPr>
-        <w:t xml:space="preserve"> (website </w:t>
+        <w:t xml:space="preserve">Established a startup building a one-stop management platform for small businesses (website </w:t>
       </w:r>
       <w:hyperlink r:id="rId9" w:history="1">
         <w:r>
@@ -1776,23 +1671,7 @@
           <w:sz w:val="19"/>
           <w:szCs w:val="19"/>
         </w:rPr>
-        <w:t xml:space="preserve">  </w:t>
-      </w:r>
-      <w:r>
-        <w:rPr>
-          <w:rFonts w:ascii="Times New Roman" w:hAnsi="Times New Roman" w:cs="Times New Roman"/>
-          <w:sz w:val="19"/>
-          <w:szCs w:val="19"/>
-        </w:rPr>
-        <w:t>Sep</w:t>
-      </w:r>
-      <w:r>
-        <w:rPr>
-          <w:rFonts w:ascii="Times New Roman" w:hAnsi="Times New Roman" w:cs="Times New Roman"/>
-          <w:sz w:val="19"/>
-          <w:szCs w:val="19"/>
-        </w:rPr>
-        <w:t xml:space="preserve"> 2021 – Sep 2022</w:t>
+        <w:t xml:space="preserve">  Sep 2021 – Sep 2022</w:t>
       </w:r>
     </w:p>
     <w:p>
@@ -1819,27 +1698,7 @@
           <w:sz w:val="19"/>
           <w:szCs w:val="19"/>
         </w:rPr>
-        <w:t>Kaizntree UI</w:t>
-      </w:r>
-      <w:r>
-        <w:rPr>
-          <w:rFonts w:ascii="Times New Roman" w:hAnsi="Times New Roman" w:cs="Times New Roman"/>
-          <w:b/>
-          <w:bCs/>
-          <w:sz w:val="19"/>
-          <w:szCs w:val="19"/>
-        </w:rPr>
-        <w:t xml:space="preserve"> </w:t>
-      </w:r>
-      <w:r>
-        <w:rPr>
-          <w:rFonts w:ascii="Times New Roman" w:hAnsi="Times New Roman" w:cs="Times New Roman"/>
-          <w:b/>
-          <w:bCs/>
-          <w:sz w:val="19"/>
-          <w:szCs w:val="19"/>
-        </w:rPr>
-        <w:t>&amp; Backend</w:t>
+        <w:t>Kaizntree UI &amp; Backend</w:t>
       </w:r>
     </w:p>
     <w:p>
@@ -1864,63 +1723,7 @@
           <w:sz w:val="19"/>
           <w:szCs w:val="19"/>
         </w:rPr>
-        <w:t>Adopted</w:t>
-      </w:r>
-      <w:r>
-        <w:rPr>
-          <w:rFonts w:ascii="Times New Roman" w:hAnsi="Times New Roman" w:cs="Times New Roman"/>
-          <w:sz w:val="19"/>
-          <w:szCs w:val="19"/>
-        </w:rPr>
-        <w:t xml:space="preserve"> VueJS </w:t>
-      </w:r>
-      <w:r>
-        <w:rPr>
-          <w:rFonts w:ascii="Times New Roman" w:hAnsi="Times New Roman" w:cs="Times New Roman"/>
-          <w:sz w:val="19"/>
-          <w:szCs w:val="19"/>
-        </w:rPr>
-        <w:t>combined with</w:t>
-      </w:r>
-      <w:r>
-        <w:rPr>
-          <w:rFonts w:ascii="Times New Roman" w:hAnsi="Times New Roman" w:cs="Times New Roman"/>
-          <w:sz w:val="19"/>
-          <w:szCs w:val="19"/>
-        </w:rPr>
-        <w:t xml:space="preserve"> Vuetify component library to offer user</w:t>
-      </w:r>
-      <w:r>
-        <w:rPr>
-          <w:rFonts w:ascii="Times New Roman" w:hAnsi="Times New Roman" w:cs="Times New Roman"/>
-          <w:sz w:val="19"/>
-          <w:szCs w:val="19"/>
-        </w:rPr>
-        <w:t>s a</w:t>
-      </w:r>
-      <w:r>
-        <w:rPr>
-          <w:rFonts w:ascii="Times New Roman" w:hAnsi="Times New Roman" w:cs="Times New Roman"/>
-          <w:sz w:val="19"/>
-          <w:szCs w:val="19"/>
-        </w:rPr>
-        <w:t xml:space="preserve"> </w:t>
-      </w:r>
-      <w:r>
-        <w:rPr>
-          <w:rFonts w:ascii="Times New Roman" w:hAnsi="Times New Roman" w:cs="Times New Roman"/>
-          <w:sz w:val="19"/>
-          <w:szCs w:val="19"/>
-        </w:rPr>
-        <w:t>consistent and fluid UI</w:t>
-      </w:r>
-      <w:r>
-        <w:rPr>
-          <w:rFonts w:ascii="Times New Roman" w:hAnsi="Times New Roman" w:cs="Times New Roman"/>
-          <w:sz w:val="19"/>
-          <w:szCs w:val="19"/>
-        </w:rPr>
-        <w:t xml:space="preserve"> experience.</w:t>
+        <w:t>Adopted VueJS combined with Vuetify component library to offer users a consistent and fluid UI experience.</w:t>
       </w:r>
     </w:p>
     <w:p>
@@ -1945,63 +1748,7 @@
           <w:sz w:val="19"/>
           <w:szCs w:val="19"/>
         </w:rPr>
-        <w:t>Carefully designed</w:t>
-      </w:r>
-      <w:r>
-        <w:rPr>
-          <w:rFonts w:ascii="Times New Roman" w:hAnsi="Times New Roman" w:cs="Times New Roman"/>
-          <w:sz w:val="19"/>
-          <w:szCs w:val="19"/>
-        </w:rPr>
-        <w:t xml:space="preserve"> and delivered</w:t>
-      </w:r>
-      <w:r>
-        <w:rPr>
-          <w:rFonts w:ascii="Times New Roman" w:hAnsi="Times New Roman" w:cs="Times New Roman"/>
-          <w:sz w:val="19"/>
-          <w:szCs w:val="19"/>
-        </w:rPr>
-        <w:t xml:space="preserve"> </w:t>
-      </w:r>
-      <w:r>
-        <w:rPr>
-          <w:rFonts w:ascii="Times New Roman" w:hAnsi="Times New Roman" w:cs="Times New Roman"/>
-          <w:sz w:val="19"/>
-          <w:szCs w:val="19"/>
-        </w:rPr>
-        <w:t>a one-stop</w:t>
-      </w:r>
-      <w:r>
-        <w:rPr>
-          <w:rFonts w:ascii="Times New Roman" w:hAnsi="Times New Roman" w:cs="Times New Roman"/>
-          <w:sz w:val="19"/>
-          <w:szCs w:val="19"/>
-        </w:rPr>
-        <w:t xml:space="preserve"> </w:t>
-      </w:r>
-      <w:r>
-        <w:rPr>
-          <w:rFonts w:ascii="Times New Roman" w:hAnsi="Times New Roman" w:cs="Times New Roman"/>
-          <w:sz w:val="19"/>
-          <w:szCs w:val="19"/>
-        </w:rPr>
-        <w:t>platform covering needs from</w:t>
-      </w:r>
-      <w:r>
-        <w:rPr>
-          <w:rFonts w:ascii="Times New Roman" w:hAnsi="Times New Roman" w:cs="Times New Roman"/>
-          <w:sz w:val="19"/>
-          <w:szCs w:val="19"/>
-        </w:rPr>
-        <w:t xml:space="preserve"> </w:t>
-      </w:r>
-      <w:r>
-        <w:rPr>
-          <w:rFonts w:ascii="Times New Roman" w:hAnsi="Times New Roman" w:cs="Times New Roman"/>
-          <w:sz w:val="19"/>
-          <w:szCs w:val="19"/>
-        </w:rPr>
-        <w:t>inventory transaction processing, product building and sales to item tracking via QR codes, helping over 40 small businesses to manage their workflow.</w:t>
+        <w:t>Carefully designed and delivered a one-stop platform covering needs from inventory transaction processing, product building and sales to item tracking via QR codes, helping over 40 small businesses to manage their workflow.</w:t>
       </w:r>
     </w:p>
     <w:p>
@@ -2051,23 +1798,7 @@
           <w:sz w:val="19"/>
           <w:szCs w:val="19"/>
         </w:rPr>
-        <w:t>Leverage</w:t>
-      </w:r>
-      <w:r>
-        <w:rPr>
-          <w:rFonts w:ascii="Times New Roman" w:hAnsi="Times New Roman" w:cs="Times New Roman"/>
-          <w:sz w:val="19"/>
-          <w:szCs w:val="19"/>
-        </w:rPr>
-        <w:t>d</w:t>
-      </w:r>
-      <w:r>
-        <w:rPr>
-          <w:rFonts w:ascii="Times New Roman" w:hAnsi="Times New Roman" w:cs="Times New Roman"/>
-          <w:sz w:val="19"/>
-          <w:szCs w:val="19"/>
-        </w:rPr>
-        <w:t xml:space="preserve"> Django’s versatility to build backend services that support rollbacks and agile responses to allow safer version iterations and cater to evolving user demands.</w:t>
+        <w:t>Leveraged Django’s versatility to build backend services that support rollbacks and agile responses to allow safer version iterations and cater to evolving user demands.</w:t>
       </w:r>
     </w:p>
     <w:p>
@@ -2119,23 +1850,7 @@
           <w:sz w:val="19"/>
           <w:szCs w:val="19"/>
         </w:rPr>
-        <w:t>Got selected to</w:t>
-      </w:r>
-      <w:r>
-        <w:rPr>
-          <w:rFonts w:ascii="Times New Roman" w:hAnsi="Times New Roman" w:cs="Times New Roman"/>
-          <w:sz w:val="19"/>
-          <w:szCs w:val="19"/>
-        </w:rPr>
-        <w:t xml:space="preserve"> the 2023</w:t>
-      </w:r>
-      <w:r>
-        <w:rPr>
-          <w:rFonts w:ascii="Times New Roman" w:hAnsi="Times New Roman" w:cs="Times New Roman"/>
-          <w:sz w:val="19"/>
-          <w:szCs w:val="19"/>
-        </w:rPr>
-        <w:t xml:space="preserve"> NYU summer launchpad under our team’s effort and strong technical foundation.</w:t>
+        <w:t>Got selected to the 2023 NYU summer launchpad under our team’s effort and strong technical foundation.</w:t>
       </w:r>
     </w:p>
     <w:p>
@@ -2183,16 +1898,7 @@
           <w:sz w:val="19"/>
           <w:szCs w:val="19"/>
         </w:rPr>
-        <w:t>RESEARCH</w:t>
-      </w:r>
-      <w:r>
-        <w:rPr>
-          <w:rFonts w:ascii="Times New Roman" w:hAnsi="Times New Roman" w:cs="Times New Roman"/>
-          <w:b/>
-          <w:sz w:val="19"/>
-          <w:szCs w:val="19"/>
-        </w:rPr>
-        <w:t xml:space="preserve"> &amp; PROJECTS</w:t>
+        <w:t>RESEARCH &amp; PROJECTS</w:t>
       </w:r>
     </w:p>
     <w:p>
@@ -2220,15 +1926,7 @@
           <w:sz w:val="19"/>
           <w:szCs w:val="19"/>
         </w:rPr>
-        <w:t xml:space="preserve"> </w:t>
-      </w:r>
-      <w:r>
-        <w:rPr>
-          <w:rFonts w:ascii="Times New Roman" w:hAnsi="Times New Roman" w:cs="Times New Roman"/>
-          <w:sz w:val="19"/>
-          <w:szCs w:val="19"/>
-        </w:rPr>
-        <w:t xml:space="preserve">                              </w:t>
+        <w:t xml:space="preserve">                               </w:t>
       </w:r>
       <w:r>
         <w:rPr>
@@ -2392,7 +2090,15 @@
           <w:sz w:val="19"/>
           <w:szCs w:val="19"/>
         </w:rPr>
-        <w:t xml:space="preserve"> an instance-aware data augmentation strategy to improve support image diversity and reduce distribution inconsistency between query and support images in low-data regimes.</w:t>
+        <w:t xml:space="preserve"> an instance-aware data augmentation strategy</w:t>
+      </w:r>
+      <w:r>
+        <w:rPr>
+          <w:rFonts w:ascii="Times New Roman" w:hAnsi="Times New Roman" w:cs="Times New Roman"/>
+          <w:sz w:val="19"/>
+          <w:szCs w:val="19"/>
+        </w:rPr>
+        <w:t>.</w:t>
       </w:r>
     </w:p>
     <w:p>
@@ -2434,96 +2140,6 @@
           <w:szCs w:val="19"/>
         </w:rPr>
         <w:t xml:space="preserve"> a 4-D consensus cross attention module to align query and support features for improved generalization ability.</w:t>
-      </w:r>
-    </w:p>
-    <w:p>
-      <w:pPr>
-        <w:pStyle w:val="ListParagraph"/>
-        <w:numPr>
-          <w:ilvl w:val="0"/>
-          <w:numId w:val="13"/>
-        </w:numPr>
-        <w:spacing w:after="60"/>
-        <w:ind w:left="180" w:hanging="180"/>
-        <w:jc w:val="both"/>
-        <w:rPr>
-          <w:rFonts w:ascii="Times New Roman" w:hAnsi="Times New Roman" w:cs="Times New Roman"/>
-          <w:sz w:val="19"/>
-          <w:szCs w:val="19"/>
-        </w:rPr>
-      </w:pPr>
-      <w:r>
-        <w:rPr>
-          <w:rFonts w:ascii="Times New Roman" w:hAnsi="Times New Roman" w:cs="Times New Roman"/>
-          <w:sz w:val="19"/>
-          <w:szCs w:val="19"/>
-        </w:rPr>
-        <w:t>Use</w:t>
-      </w:r>
-      <w:r>
-        <w:rPr>
-          <w:rFonts w:ascii="Times New Roman" w:hAnsi="Times New Roman" w:cs="Times New Roman"/>
-          <w:sz w:val="19"/>
-          <w:szCs w:val="19"/>
-        </w:rPr>
-        <w:t>d</w:t>
-      </w:r>
-      <w:r>
-        <w:rPr>
-          <w:rFonts w:ascii="Times New Roman" w:hAnsi="Times New Roman" w:cs="Times New Roman"/>
-          <w:sz w:val="19"/>
-          <w:szCs w:val="19"/>
-        </w:rPr>
-        <w:t xml:space="preserve"> PyTorch to build a scalable codebase </w:t>
-      </w:r>
-      <w:r>
-        <w:rPr>
-          <w:rFonts w:ascii="Times New Roman" w:hAnsi="Times New Roman" w:cs="Times New Roman"/>
-          <w:sz w:val="19"/>
-          <w:szCs w:val="19"/>
-        </w:rPr>
-        <w:t>for few-shot segmentation research, enabling easy backbone swaps and semi-auto experience in running experiments on Linux high-performance computing clusters.</w:t>
-      </w:r>
-    </w:p>
-    <w:p>
-      <w:pPr>
-        <w:pStyle w:val="ListParagraph"/>
-        <w:numPr>
-          <w:ilvl w:val="0"/>
-          <w:numId w:val="13"/>
-        </w:numPr>
-        <w:spacing w:after="60"/>
-        <w:ind w:left="180" w:hanging="180"/>
-        <w:jc w:val="both"/>
-        <w:rPr>
-          <w:rFonts w:ascii="Times New Roman" w:hAnsi="Times New Roman" w:cs="Times New Roman"/>
-          <w:sz w:val="19"/>
-          <w:szCs w:val="19"/>
-        </w:rPr>
-      </w:pPr>
-      <w:r>
-        <w:rPr>
-          <w:rFonts w:ascii="Times New Roman" w:hAnsi="Times New Roman" w:cs="Times New Roman"/>
-          <w:sz w:val="19"/>
-          <w:szCs w:val="19"/>
-        </w:rPr>
-        <w:t>Set up a neat and re-usable visualization codebase</w:t>
-      </w:r>
-      <w:r>
-        <w:rPr>
-          <w:rFonts w:ascii="Times New Roman" w:hAnsi="Times New Roman" w:cs="Times New Roman"/>
-          <w:sz w:val="19"/>
-          <w:szCs w:val="19"/>
-        </w:rPr>
-        <w:t xml:space="preserve"> (based on Open-CV, Pytorch, and plotting libraries like Matplotlib)</w:t>
-      </w:r>
-      <w:r>
-        <w:rPr>
-          <w:rFonts w:ascii="Times New Roman" w:hAnsi="Times New Roman" w:cs="Times New Roman"/>
-          <w:sz w:val="19"/>
-          <w:szCs w:val="19"/>
-        </w:rPr>
-        <w:t xml:space="preserve"> with well-documented APIs to help verify and visualize the results of our proposed model.</w:t>
       </w:r>
     </w:p>
     <w:p>
@@ -2830,197 +2446,6 @@
           <w:szCs w:val="19"/>
         </w:rPr>
         <w:t>Established a CNN-RNN hybrid model that processes spatial and temporal signals as the baseline for the dataset.</w:t>
-      </w:r>
-    </w:p>
-    <w:p>
-      <w:pPr>
-        <w:pStyle w:val="ListParagraph"/>
-        <w:numPr>
-          <w:ilvl w:val="0"/>
-          <w:numId w:val="13"/>
-        </w:numPr>
-        <w:spacing w:after="60"/>
-        <w:ind w:left="180" w:hanging="180"/>
-        <w:jc w:val="both"/>
-        <w:rPr>
-          <w:rFonts w:ascii="Times New Roman" w:hAnsi="Times New Roman" w:cs="Times New Roman"/>
-          <w:b/>
-          <w:bCs/>
-          <w:sz w:val="19"/>
-          <w:szCs w:val="19"/>
-        </w:rPr>
-      </w:pPr>
-      <w:r>
-        <w:rPr>
-          <w:rFonts w:ascii="Times New Roman" w:hAnsi="Times New Roman" w:cs="Times New Roman"/>
-          <w:sz w:val="19"/>
-          <w:szCs w:val="19"/>
-        </w:rPr>
-        <w:t>Adopted statistic tools like significance tests to validate the correlation between personality evaluations and engagement levels.</w:t>
-      </w:r>
-    </w:p>
-    <w:p>
-      <w:pPr>
-        <w:pBdr>
-          <w:bottom w:val="single" w:sz="12" w:space="1" w:color="000000"/>
-        </w:pBdr>
-        <w:tabs>
-          <w:tab w:val="left" w:pos="8100"/>
-        </w:tabs>
-        <w:ind w:left="180" w:hanging="180"/>
-        <w:jc w:val="both"/>
-        <w:rPr>
-          <w:rFonts w:ascii="Times New Roman" w:hAnsi="Times New Roman" w:cs="Times New Roman"/>
-          <w:sz w:val="19"/>
-          <w:szCs w:val="19"/>
-        </w:rPr>
-      </w:pPr>
-      <w:r>
-        <w:rPr>
-          <w:rFonts w:ascii="Times New Roman" w:hAnsi="Times New Roman" w:cs="Times New Roman"/>
-          <w:b/>
-          <w:sz w:val="19"/>
-          <w:szCs w:val="19"/>
-        </w:rPr>
-        <w:t>VOLUNTEER EXPERIENCE</w:t>
-      </w:r>
-    </w:p>
-    <w:p>
-      <w:pPr>
-        <w:widowControl w:val="0"/>
-        <w:ind w:left="180" w:hanging="180"/>
-        <w:jc w:val="both"/>
-        <w:rPr>
-          <w:rFonts w:ascii="Times New Roman" w:hAnsi="Times New Roman" w:cs="Times New Roman"/>
-          <w:sz w:val="19"/>
-          <w:szCs w:val="19"/>
-        </w:rPr>
-      </w:pPr>
-      <w:r>
-        <w:rPr>
-          <w:rFonts w:ascii="Times New Roman" w:hAnsi="Times New Roman" w:cs="Times New Roman"/>
-          <w:i/>
-          <w:sz w:val="19"/>
-          <w:szCs w:val="19"/>
-        </w:rPr>
-        <w:t xml:space="preserve">English </w:t>
-      </w:r>
-      <w:r>
-        <w:rPr>
-          <w:rFonts w:ascii="Times New Roman" w:hAnsi="Times New Roman" w:cs="Times New Roman"/>
-          <w:i/>
-          <w:sz w:val="19"/>
-          <w:szCs w:val="19"/>
-        </w:rPr>
-        <w:t>Teacher</w:t>
-      </w:r>
-      <w:r>
-        <w:rPr>
-          <w:rFonts w:ascii="Times New Roman" w:hAnsi="Times New Roman" w:cs="Times New Roman"/>
-          <w:sz w:val="19"/>
-          <w:szCs w:val="19"/>
-        </w:rPr>
-        <w:t xml:space="preserve">, </w:t>
-      </w:r>
-      <w:r>
-        <w:rPr>
-          <w:rFonts w:ascii="Times New Roman" w:hAnsi="Times New Roman" w:cs="Times New Roman"/>
-          <w:b/>
-          <w:sz w:val="19"/>
-          <w:szCs w:val="19"/>
-        </w:rPr>
-        <w:t>Steppingstones Shangha</w:t>
-      </w:r>
-      <w:r>
-        <w:rPr>
-          <w:rFonts w:ascii="Times New Roman" w:hAnsi="Times New Roman" w:cs="Times New Roman"/>
-          <w:b/>
-          <w:sz w:val="19"/>
-          <w:szCs w:val="19"/>
-        </w:rPr>
-        <w:t>i</w:t>
-      </w:r>
-      <w:r>
-        <w:rPr>
-          <w:rFonts w:ascii="Times New Roman" w:hAnsi="Times New Roman" w:cs="Times New Roman"/>
-          <w:b/>
-          <w:sz w:val="19"/>
-          <w:szCs w:val="19"/>
-        </w:rPr>
-        <w:t xml:space="preserve">                </w:t>
-      </w:r>
-      <w:r>
-        <w:rPr>
-          <w:rFonts w:ascii="Times New Roman" w:hAnsi="Times New Roman" w:cs="Times New Roman"/>
-          <w:sz w:val="19"/>
-          <w:szCs w:val="19"/>
-        </w:rPr>
-        <w:t xml:space="preserve">                                                                                  </w:t>
-      </w:r>
-      <w:r>
-        <w:rPr>
-          <w:rFonts w:ascii="Times New Roman" w:hAnsi="Times New Roman" w:cs="Times New Roman"/>
-          <w:sz w:val="19"/>
-          <w:szCs w:val="19"/>
-        </w:rPr>
-        <w:t xml:space="preserve">Oct 2019 to Dec 2019 </w:t>
-      </w:r>
-    </w:p>
-    <w:p>
-      <w:pPr>
-        <w:widowControl w:val="0"/>
-        <w:numPr>
-          <w:ilvl w:val="0"/>
-          <w:numId w:val="5"/>
-        </w:numPr>
-        <w:spacing w:after="40"/>
-        <w:ind w:left="187" w:hanging="187"/>
-        <w:jc w:val="both"/>
-        <w:rPr>
-          <w:rFonts w:ascii="Times New Roman" w:hAnsi="Times New Roman" w:cs="Times New Roman"/>
-          <w:sz w:val="19"/>
-          <w:szCs w:val="19"/>
-        </w:rPr>
-      </w:pPr>
-      <w:r>
-        <w:rPr>
-          <w:rFonts w:ascii="Times New Roman" w:hAnsi="Times New Roman" w:cs="Times New Roman"/>
-          <w:sz w:val="19"/>
-          <w:szCs w:val="19"/>
-        </w:rPr>
-        <w:t xml:space="preserve">Teach English for a class of 52 elementary-level children of </w:t>
-      </w:r>
-      <w:r>
-        <w:rPr>
-          <w:rFonts w:ascii="Times New Roman" w:hAnsi="Times New Roman" w:cs="Times New Roman"/>
-          <w:sz w:val="19"/>
-          <w:szCs w:val="19"/>
-        </w:rPr>
-        <w:t>migrant</w:t>
-      </w:r>
-      <w:r>
-        <w:rPr>
-          <w:rFonts w:ascii="Times New Roman" w:hAnsi="Times New Roman" w:cs="Times New Roman"/>
-          <w:sz w:val="19"/>
-          <w:szCs w:val="19"/>
-        </w:rPr>
-        <w:t xml:space="preserve"> workers in Shanghai</w:t>
-      </w:r>
-      <w:r>
-        <w:rPr>
-          <w:rFonts w:ascii="Times New Roman" w:hAnsi="Times New Roman" w:cs="Times New Roman"/>
-          <w:sz w:val="19"/>
-          <w:szCs w:val="19"/>
-        </w:rPr>
-        <w:t xml:space="preserve"> to promote education equality</w:t>
-      </w:r>
-      <w:r>
-        <w:rPr>
-          <w:rFonts w:ascii="Times New Roman" w:hAnsi="Times New Roman" w:cs="Times New Roman"/>
-          <w:sz w:val="19"/>
-          <w:szCs w:val="19"/>
-        </w:rPr>
-        <w:t>.</w:t>
       </w:r>
     </w:p>
     <w:sectPr>
@@ -3215,8 +2640,8 @@
       <w:ind w:left="180" w:hanging="180"/>
       <w:rPr>
         <w:rFonts w:ascii="Times New Roman" w:hAnsi="Times New Roman" w:cs="Times New Roman"/>
-        <w:sz w:val="6"/>
-        <w:szCs w:val="6"/>
+        <w:sz w:val="16"/>
+        <w:szCs w:val="16"/>
         <w:lang w:val="de-DE"/>
       </w:rPr>
     </w:pPr>
@@ -3296,6 +2721,9 @@
   <w:p>
     <w:pPr>
       <w:pStyle w:val="Header"/>
+      <w:rPr>
+        <w:lang w:val="de-DE"/>
+      </w:rPr>
     </w:pPr>
   </w:p>
 </w:hdr>
@@ -5454,28 +4882,28 @@
 </file>
 
 <file path=customXml/item1.xml><?xml version="1.0" encoding="utf-8"?>
+<b:Sources xmlns:b="http://schemas.openxmlformats.org/officeDocument/2006/bibliography" xmlns="http://schemas.openxmlformats.org/officeDocument/2006/bibliography" SelectedStyle="\APASixthEditionOfficeOnline.xsl" StyleName="APA" Version="6"/>
+</file>
+
+<file path=customXml/item2.xml><?xml version="1.0" encoding="utf-8"?>
 <go:gDocsCustomXmlDataStorage xmlns:go="http://customooxmlschemas.google.com/" xmlns:r="http://schemas.openxmlformats.org/officeDocument/2006/relationships">
   <go:docsCustomData xmlns:go="http://customooxmlschemas.google.com/" roundtripDataSignature="AMtx7mgsblla5QjIazlbo+W5t2A8PpiNqg==">AMUW2mVDiDQI7CrcLFWoUgVMxcoqBgykbbs9JtjUhHcd0aORu6vnbqJ2HB4Ptxo+6hAIhEjgv6TjnE6yXEmUlFmOXJaMEDZWxd9Zh/8Ep1aOwRpk9iPfYPI5wybORph33xgrPJnlZDo5</go:docsCustomData>
 </go:gDocsCustomXmlDataStorage>
 </file>
 
-<file path=customXml/item2.xml><?xml version="1.0" encoding="utf-8"?>
-<b:Sources xmlns:b="http://schemas.openxmlformats.org/officeDocument/2006/bibliography" xmlns="http://schemas.openxmlformats.org/officeDocument/2006/bibliography" SelectedStyle="\APASixthEditionOfficeOnline.xsl" StyleName="APA" Version="6"/>
+<file path=customXml/itemProps1.xml><?xml version="1.0" encoding="utf-8"?>
+<ds:datastoreItem xmlns:ds="http://schemas.openxmlformats.org/officeDocument/2006/customXml" ds:itemID="{26F5E3C9-C90C-4EFA-A655-974A79FADE37}">
+  <ds:schemaRefs>
+    <ds:schemaRef ds:uri="http://schemas.openxmlformats.org/officeDocument/2006/bibliography"/>
+  </ds:schemaRefs>
+</ds:datastoreItem>
 </file>
 
-<file path=customXml/itemProps1.xml><?xml version="1.0" encoding="utf-8"?>
+<file path=customXml/itemProps2.xml><?xml version="1.0" encoding="utf-8"?>
 <ds:datastoreItem xmlns:ds="http://schemas.openxmlformats.org/officeDocument/2006/customXml" ds:itemID="{11111111-1234-1234-1234-123412341234}">
   <ds:schemaRefs>
     <ds:schemaRef ds:uri="http://customooxmlschemas.google.com/"/>
     <ds:schemaRef ds:uri="http://schemas.openxmlformats.org/officeDocument/2006/relationships"/>
   </ds:schemaRefs>
 </ds:datastoreItem>
-</file>
-
-<file path=customXml/itemProps2.xml><?xml version="1.0" encoding="utf-8"?>
-<ds:datastoreItem xmlns:ds="http://schemas.openxmlformats.org/officeDocument/2006/customXml" ds:itemID="{26F5E3C9-C90C-4EFA-A655-974A79FADE37}">
-  <ds:schemaRefs>
-    <ds:schemaRef ds:uri="http://schemas.openxmlformats.org/officeDocument/2006/bibliography"/>
-  </ds:schemaRefs>
-</ds:datastoreItem>
 </file>
</xml_diff>